<commit_message>
Update Team 10 - IDMachine - Dataset & API.docx
Updated with GitHub link
</commit_message>
<xml_diff>
--- a/Team 10 - IDMachine - Dataset & API.docx
+++ b/Team 10 - IDMachine - Dataset & API.docx
@@ -1,6 +1,6 @@
 
 <file path=word/document.xml><?xml version="1.0" encoding="utf-8"?>
-<w:document xmlns:mc="http://schemas.openxmlformats.org/markup-compatibility/2006" xmlns:o="urn:schemas-microsoft-com:office:office" xmlns:r="http://schemas.openxmlformats.org/officeDocument/2006/relationships" xmlns:m="http://schemas.openxmlformats.org/officeDocument/2006/math" xmlns:v="urn:schemas-microsoft-com:vml" xmlns:wp="http://schemas.openxmlformats.org/drawingml/2006/wordprocessingDrawing" xmlns:w10="urn:schemas-microsoft-com:office:word" xmlns:w="http://schemas.openxmlformats.org/wordprocessingml/2006/main" xmlns:wne="http://schemas.microsoft.com/office/word/2006/wordml" xmlns:sl="http://schemas.openxmlformats.org/schemaLibrary/2006/main" xmlns:a="http://schemas.openxmlformats.org/drawingml/2006/main" xmlns:pic="http://schemas.openxmlformats.org/drawingml/2006/picture" xmlns:c="http://schemas.openxmlformats.org/drawingml/2006/chart" xmlns:lc="http://schemas.openxmlformats.org/drawingml/2006/lockedCanvas" xmlns:dgm="http://schemas.openxmlformats.org/drawingml/2006/diagram" xmlns:wps="http://schemas.microsoft.com/office/word/2010/wordprocessingShape" xmlns:wpg="http://schemas.microsoft.com/office/word/2010/wordprocessingGroup" xmlns:w14="http://schemas.microsoft.com/office/word/2010/wordml" xmlns:w15="http://schemas.microsoft.com/office/word/2012/wordml">
+<w:document xmlns:wpc="http://schemas.microsoft.com/office/word/2010/wordprocessingCanvas" xmlns:cx="http://schemas.microsoft.com/office/drawing/2014/chartex" xmlns:cx1="http://schemas.microsoft.com/office/drawing/2015/9/8/chartex" xmlns:cx2="http://schemas.microsoft.com/office/drawing/2015/10/21/chartex" xmlns:cx3="http://schemas.microsoft.com/office/drawing/2016/5/9/chartex" xmlns:cx4="http://schemas.microsoft.com/office/drawing/2016/5/10/chartex" xmlns:cx5="http://schemas.microsoft.com/office/drawing/2016/5/11/chartex" xmlns:cx6="http://schemas.microsoft.com/office/drawing/2016/5/12/chartex" xmlns:cx7="http://schemas.microsoft.com/office/drawing/2016/5/13/chartex" xmlns:cx8="http://schemas.microsoft.com/office/drawing/2016/5/14/chartex" xmlns:mc="http://schemas.openxmlformats.org/markup-compatibility/2006" xmlns:aink="http://schemas.microsoft.com/office/drawing/2016/ink" xmlns:am3d="http://schemas.microsoft.com/office/drawing/2017/model3d" xmlns:o="urn:schemas-microsoft-com:office:office" xmlns:r="http://schemas.openxmlformats.org/officeDocument/2006/relationships" xmlns:m="http://schemas.openxmlformats.org/officeDocument/2006/math" xmlns:v="urn:schemas-microsoft-com:vml" xmlns:wp14="http://schemas.microsoft.com/office/word/2010/wordprocessingDrawing" xmlns:wp="http://schemas.openxmlformats.org/drawingml/2006/wordprocessingDrawing" xmlns:w10="urn:schemas-microsoft-com:office:word" xmlns:w="http://schemas.openxmlformats.org/wordprocessingml/2006/main" xmlns:w14="http://schemas.microsoft.com/office/word/2010/wordml" xmlns:w15="http://schemas.microsoft.com/office/word/2012/wordml" xmlns:w16cex="http://schemas.microsoft.com/office/word/2018/wordml/cex" xmlns:w16cid="http://schemas.microsoft.com/office/word/2016/wordml/cid" xmlns:w16="http://schemas.microsoft.com/office/word/2018/wordml" xmlns:w16se="http://schemas.microsoft.com/office/word/2015/wordml/symex" xmlns:wpg="http://schemas.microsoft.com/office/word/2010/wordprocessingGroup" xmlns:wpi="http://schemas.microsoft.com/office/word/2010/wordprocessingInk" xmlns:wne="http://schemas.microsoft.com/office/word/2006/wordml" xmlns:wps="http://schemas.microsoft.com/office/word/2010/wordprocessingShape" mc:Ignorable="w14 w15 w16se w16cid w16 w16cex wp14">
   <w:body>
     <w:p>
       <w:pPr>
@@ -8,17 +8,15 @@
           <w:ilvl w:val="0"/>
           <w:numId w:val="1"/>
         </w:numPr>
-        <w:ind w:left="720" w:hanging="360"/>
-        <w:rPr>
-          <w:b w:val="1"/>
-        </w:rPr>
-      </w:pPr>
-      <w:r>
-        <w:rPr>
-          <w:b w:val="1"/>
-          <w:rtl w:val="0"/>
-        </w:rPr>
-        <w:t xml:space="preserve">Dataset</w:t>
+        <w:rPr>
+          <w:b/>
+        </w:rPr>
+      </w:pPr>
+      <w:r>
+        <w:rPr>
+          <w:b/>
+        </w:rPr>
+        <w:t>GitHub Link</w:t>
       </w:r>
     </w:p>
     <w:p>
@@ -27,17 +25,60 @@
           <w:ilvl w:val="1"/>
           <w:numId w:val="1"/>
         </w:numPr>
-        <w:ind w:left="1440" w:hanging="360"/>
-        <w:rPr>
-          <w:b w:val="1"/>
-        </w:rPr>
-      </w:pPr>
-      <w:r>
-        <w:rPr>
-          <w:b w:val="1"/>
-          <w:rtl w:val="0"/>
-        </w:rPr>
-        <w:t xml:space="preserve">World Bank Global ID4D Dataset</w:t>
+        <w:rPr>
+          <w:bCs/>
+        </w:rPr>
+      </w:pPr>
+      <w:hyperlink r:id="rId5" w:history="1">
+        <w:r>
+          <w:rPr>
+            <w:rStyle w:val="Hyperlink"/>
+            <w:bCs/>
+          </w:rPr>
+          <w:t>https://github.com/UK-FinTech-2021-C1-T10/Hackathon</w:t>
+        </w:r>
+      </w:hyperlink>
+    </w:p>
+    <w:p>
+      <w:pPr>
+        <w:ind w:left="1440"/>
+        <w:rPr>
+          <w:bCs/>
+        </w:rPr>
+      </w:pPr>
+    </w:p>
+    <w:p>
+      <w:pPr>
+        <w:numPr>
+          <w:ilvl w:val="0"/>
+          <w:numId w:val="1"/>
+        </w:numPr>
+        <w:rPr>
+          <w:b/>
+        </w:rPr>
+      </w:pPr>
+      <w:r>
+        <w:rPr>
+          <w:b/>
+        </w:rPr>
+        <w:t>Dataset</w:t>
+      </w:r>
+    </w:p>
+    <w:p>
+      <w:pPr>
+        <w:numPr>
+          <w:ilvl w:val="1"/>
+          <w:numId w:val="1"/>
+        </w:numPr>
+        <w:rPr>
+          <w:b/>
+        </w:rPr>
+      </w:pPr>
+      <w:r>
+        <w:rPr>
+          <w:b/>
+        </w:rPr>
+        <w:t>World Bank Global ID4D Dataset</w:t>
       </w:r>
     </w:p>
     <w:p>
@@ -46,45 +87,30 @@
           <w:ilvl w:val="2"/>
           <w:numId w:val="1"/>
         </w:numPr>
-        <w:ind w:left="2160" w:hanging="360"/>
-        <w:rPr/>
       </w:pPr>
       <w:hyperlink r:id="rId6">
         <w:r>
           <w:rPr>
-            <w:color w:val="1155cc"/>
+            <w:color w:val="1155CC"/>
             <w:u w:val="single"/>
-            <w:rtl w:val="0"/>
           </w:rPr>
-          <w:t xml:space="preserve">https://id4d.worldbank.org</w:t>
+          <w:t>https://id4d.worldbank.org</w:t>
         </w:r>
       </w:hyperlink>
-      <w:r>
-        <w:rPr>
-          <w:rtl w:val="0"/>
-        </w:rPr>
-      </w:r>
-    </w:p>
-    <w:p>
-      <w:pPr>
-        <w:keepNext w:val="0"/>
-        <w:keepLines w:val="0"/>
-        <w:widowControl w:val="1"/>
+    </w:p>
+    <w:p>
+      <w:pPr>
         <w:numPr>
           <w:ilvl w:val="2"/>
           <w:numId w:val="1"/>
         </w:numPr>
         <w:pBdr>
-          <w:top w:space="0" w:sz="0" w:val="nil"/>
-          <w:left w:space="0" w:sz="0" w:val="nil"/>
-          <w:bottom w:space="0" w:sz="0" w:val="nil"/>
-          <w:right w:space="0" w:sz="0" w:val="nil"/>
-          <w:between w:space="0" w:sz="0" w:val="nil"/>
+          <w:top w:val="nil"/>
+          <w:left w:val="nil"/>
+          <w:bottom w:val="nil"/>
+          <w:right w:val="nil"/>
+          <w:between w:val="nil"/>
         </w:pBdr>
-        <w:shd w:fill="auto" w:val="clear"/>
-        <w:spacing w:after="0" w:before="0" w:line="276" w:lineRule="auto"/>
-        <w:ind w:left="2160" w:right="0" w:hanging="360"/>
-        <w:jc w:val="left"/>
       </w:pPr>
       <w:r>
         <w:rPr>
@@ -92,20 +118,18 @@
           <w:sz w:val="24"/>
           <w:szCs w:val="24"/>
           <w:highlight w:val="white"/>
-          <w:rtl w:val="0"/>
         </w:rPr>
         <w:t xml:space="preserve">The </w:t>
       </w:r>
       <w:r>
         <w:rPr>
-          <w:b w:val="1"/>
+          <w:b/>
           <w:color w:val="333333"/>
           <w:sz w:val="24"/>
           <w:szCs w:val="24"/>
           <w:highlight w:val="white"/>
-          <w:rtl w:val="0"/>
-        </w:rPr>
-        <w:t xml:space="preserve">Global ID4D Dataset</w:t>
+        </w:rPr>
+        <w:t>Global ID4D Dataset</w:t>
       </w:r>
       <w:r>
         <w:rPr>
@@ -113,20 +137,18 @@
           <w:sz w:val="24"/>
           <w:szCs w:val="24"/>
           <w:highlight w:val="white"/>
-          <w:rtl w:val="0"/>
         </w:rPr>
         <w:t xml:space="preserve">, compiled by the World Bank Group’s Identification for Development (ID4D) initiative, provides a global estimate for the number of individuals </w:t>
       </w:r>
       <w:r>
         <w:rPr>
-          <w:b w:val="1"/>
+          <w:b/>
           <w:color w:val="333333"/>
           <w:sz w:val="24"/>
           <w:szCs w:val="24"/>
           <w:highlight w:val="white"/>
-          <w:rtl w:val="0"/>
-        </w:rPr>
-        <w:t xml:space="preserve">without proof of legal identity</w:t>
+        </w:rPr>
+        <w:t>without proof of legal identity</w:t>
       </w:r>
       <w:r>
         <w:rPr>
@@ -134,59 +156,37 @@
           <w:sz w:val="24"/>
           <w:szCs w:val="24"/>
           <w:highlight w:val="white"/>
-          <w:rtl w:val="0"/>
-        </w:rPr>
-        <w:t xml:space="preserve">. This document presents: 1.Quantitative data on the number of individuals without access to proof of legal identity split by country, region, and income level; 2.Qualitative data on the entities charged with identification &amp; civil registration (CR); the status of enabling legal and regulatory frameworks; and ICT, e-government, and poverty indices to allow for additional analysis.</w:t>
-      </w:r>
-    </w:p>
-    <w:p>
-      <w:pPr>
-        <w:keepNext w:val="0"/>
-        <w:keepLines w:val="0"/>
-        <w:widowControl w:val="1"/>
-        <w:numPr>
-          <w:ilvl w:val="2"/>
-          <w:numId w:val="1"/>
-        </w:numPr>
-        <w:pBdr>
-          <w:top w:space="0" w:sz="0" w:val="nil"/>
-          <w:left w:space="0" w:sz="0" w:val="nil"/>
-          <w:bottom w:space="0" w:sz="0" w:val="nil"/>
-          <w:right w:space="0" w:sz="0" w:val="nil"/>
-          <w:between w:space="0" w:sz="0" w:val="nil"/>
-        </w:pBdr>
-        <w:shd w:fill="auto" w:val="clear"/>
-        <w:spacing w:after="0" w:before="0" w:line="276" w:lineRule="auto"/>
-        <w:ind w:left="2160" w:right="0" w:hanging="360"/>
-        <w:jc w:val="left"/>
+        </w:rPr>
+        <w:t xml:space="preserve">. This document presents: </w:t>
+      </w:r>
+      <w:proofErr w:type="gramStart"/>
+      <w:r>
         <w:rPr>
           <w:color w:val="333333"/>
           <w:sz w:val="24"/>
           <w:szCs w:val="24"/>
           <w:highlight w:val="white"/>
-          <w:u w:val="none"/>
-        </w:rPr>
-      </w:pPr>
+        </w:rPr>
+        <w:t>1.Quantitative</w:t>
+      </w:r>
+      <w:proofErr w:type="gramEnd"/>
       <w:r>
         <w:rPr>
           <w:color w:val="333333"/>
           <w:sz w:val="24"/>
           <w:szCs w:val="24"/>
           <w:highlight w:val="white"/>
-          <w:rtl w:val="0"/>
-        </w:rPr>
-        <w:t xml:space="preserve">The </w:t>
-      </w:r>
-      <w:r>
-        <w:rPr>
-          <w:b w:val="1"/>
+        </w:rPr>
+        <w:t xml:space="preserve"> data on the number of individuals withou</w:t>
+      </w:r>
+      <w:r>
+        <w:rPr>
           <w:color w:val="333333"/>
           <w:sz w:val="24"/>
           <w:szCs w:val="24"/>
           <w:highlight w:val="white"/>
-          <w:rtl w:val="0"/>
-        </w:rPr>
-        <w:t xml:space="preserve">Global ID4D Dataset</w:t>
+        </w:rPr>
+        <w:t>t access to proof of legal identity split by country, region, and income level; 2.Qualitative data on the entities charged with identification &amp; civil registration (CR); the status of enabling legal and regulatory frameworks; and ICT, e-government, and pov</w:t>
       </w:r>
       <w:r>
         <w:rPr>
@@ -194,27 +194,23 @@
           <w:sz w:val="24"/>
           <w:szCs w:val="24"/>
           <w:highlight w:val="white"/>
-          <w:rtl w:val="0"/>
-        </w:rPr>
-        <w:t xml:space="preserve">, based on official figures from ID authorities, voter registration, and UNICEF birth registration data</w:t>
-      </w:r>
-    </w:p>
-    <w:p>
-      <w:pPr>
-        <w:keepNext w:val="0"/>
-        <w:keepLines w:val="0"/>
-        <w:widowControl w:val="1"/>
+        </w:rPr>
+        <w:t>erty indices to allow for additional analysis.</w:t>
+      </w:r>
+    </w:p>
+    <w:p>
+      <w:pPr>
+        <w:numPr>
+          <w:ilvl w:val="2"/>
+          <w:numId w:val="1"/>
+        </w:numPr>
         <w:pBdr>
-          <w:top w:space="0" w:sz="0" w:val="nil"/>
-          <w:left w:space="0" w:sz="0" w:val="nil"/>
-          <w:bottom w:space="0" w:sz="0" w:val="nil"/>
-          <w:right w:space="0" w:sz="0" w:val="nil"/>
-          <w:between w:space="0" w:sz="0" w:val="nil"/>
+          <w:top w:val="nil"/>
+          <w:left w:val="nil"/>
+          <w:bottom w:val="nil"/>
+          <w:right w:val="nil"/>
+          <w:between w:val="nil"/>
         </w:pBdr>
-        <w:shd w:fill="auto" w:val="clear"/>
-        <w:spacing w:after="0" w:before="0" w:line="276" w:lineRule="auto"/>
-        <w:ind w:left="2160" w:right="0" w:firstLine="0"/>
-        <w:jc w:val="left"/>
         <w:rPr>
           <w:color w:val="333333"/>
           <w:sz w:val="24"/>
@@ -229,21 +225,69 @@
           <w:szCs w:val="24"/>
           <w:highlight w:val="white"/>
         </w:rPr>
+        <w:t xml:space="preserve">The </w:t>
+      </w:r>
+      <w:r>
+        <w:rPr>
+          <w:b/>
+          <w:color w:val="333333"/>
+          <w:sz w:val="24"/>
+          <w:szCs w:val="24"/>
+          <w:highlight w:val="white"/>
+        </w:rPr>
+        <w:t>Global ID4D Dataset</w:t>
+      </w:r>
+      <w:r>
+        <w:rPr>
+          <w:color w:val="333333"/>
+          <w:sz w:val="24"/>
+          <w:szCs w:val="24"/>
+          <w:highlight w:val="white"/>
+        </w:rPr>
+        <w:t>, based on official figures from ID authorities, voter registration, and UNICEF birth registration data</w:t>
+      </w:r>
+    </w:p>
+    <w:p>
+      <w:pPr>
+        <w:pBdr>
+          <w:top w:val="nil"/>
+          <w:left w:val="nil"/>
+          <w:bottom w:val="nil"/>
+          <w:right w:val="nil"/>
+          <w:between w:val="nil"/>
+        </w:pBdr>
+        <w:ind w:left="2160"/>
+        <w:rPr>
+          <w:color w:val="333333"/>
+          <w:sz w:val="24"/>
+          <w:szCs w:val="24"/>
+          <w:highlight w:val="white"/>
+        </w:rPr>
+      </w:pPr>
+      <w:r>
+        <w:rPr>
+          <w:noProof/>
+          <w:color w:val="333333"/>
+          <w:sz w:val="24"/>
+          <w:szCs w:val="24"/>
+          <w:highlight w:val="white"/>
+        </w:rPr>
         <w:drawing>
-          <wp:inline distB="114300" distT="114300" distL="114300" distR="114300">
+          <wp:inline distT="114300" distB="114300" distL="114300" distR="114300" wp14:anchorId="39655A3E" wp14:editId="0043C3C9">
             <wp:extent cx="4948238" cy="800917"/>
-            <wp:effectExtent b="0" l="0" r="0" t="0"/>
+            <wp:effectExtent l="0" t="0" r="0" b="0"/>
             <wp:docPr id="3" name="image1.png"/>
-            <a:graphic>
+            <wp:cNvGraphicFramePr/>
+            <a:graphic xmlns:a="http://schemas.openxmlformats.org/drawingml/2006/main">
               <a:graphicData uri="http://schemas.openxmlformats.org/drawingml/2006/picture">
-                <pic:pic>
+                <pic:pic xmlns:pic="http://schemas.openxmlformats.org/drawingml/2006/picture">
                   <pic:nvPicPr>
                     <pic:cNvPr id="0" name="image1.png"/>
                     <pic:cNvPicPr preferRelativeResize="0"/>
                   </pic:nvPicPr>
                   <pic:blipFill>
                     <a:blip r:embed="rId7"/>
-                    <a:srcRect b="0" l="0" r="0" t="0"/>
+                    <a:srcRect/>
                     <a:stretch>
                       <a:fillRect/>
                     </a:stretch>
@@ -253,7 +297,9 @@
                       <a:off x="0" y="0"/>
                       <a:ext cx="4948238" cy="800917"/>
                     </a:xfrm>
-                    <a:prstGeom prst="rect"/>
+                    <a:prstGeom prst="rect">
+                      <a:avLst/>
+                    </a:prstGeom>
                     <a:ln/>
                   </pic:spPr>
                 </pic:pic>
@@ -268,32 +314,33 @@
           <w:sz w:val="24"/>
           <w:szCs w:val="24"/>
           <w:highlight w:val="white"/>
-          <w:rtl w:val="0"/>
-        </w:rPr>
-        <w:br w:type="textWrapping"/>
-      </w:r>
-      <w:r>
-        <w:rPr>
+        </w:rPr>
+        <w:br/>
+      </w:r>
+      <w:r>
+        <w:rPr>
+          <w:noProof/>
           <w:color w:val="333333"/>
           <w:sz w:val="24"/>
           <w:szCs w:val="24"/>
           <w:highlight w:val="white"/>
         </w:rPr>
         <w:drawing>
-          <wp:inline distB="114300" distT="114300" distL="114300" distR="114300">
+          <wp:inline distT="114300" distB="114300" distL="114300" distR="114300" wp14:anchorId="42BA9F88" wp14:editId="0C86F004">
             <wp:extent cx="4669247" cy="3644108"/>
-            <wp:effectExtent b="0" l="0" r="0" t="0"/>
+            <wp:effectExtent l="0" t="0" r="0" b="0"/>
             <wp:docPr id="2" name="image2.png"/>
-            <a:graphic>
+            <wp:cNvGraphicFramePr/>
+            <a:graphic xmlns:a="http://schemas.openxmlformats.org/drawingml/2006/main">
               <a:graphicData uri="http://schemas.openxmlformats.org/drawingml/2006/picture">
-                <pic:pic>
+                <pic:pic xmlns:pic="http://schemas.openxmlformats.org/drawingml/2006/picture">
                   <pic:nvPicPr>
                     <pic:cNvPr id="0" name="image2.png"/>
                     <pic:cNvPicPr preferRelativeResize="0"/>
                   </pic:nvPicPr>
                   <pic:blipFill>
                     <a:blip r:embed="rId8"/>
-                    <a:srcRect b="0" l="0" r="0" t="0"/>
+                    <a:srcRect/>
                     <a:stretch>
                       <a:fillRect/>
                     </a:stretch>
@@ -303,7 +350,9 @@
                       <a:off x="0" y="0"/>
                       <a:ext cx="4669247" cy="3644108"/>
                     </a:xfrm>
-                    <a:prstGeom prst="rect"/>
+                    <a:prstGeom prst="rect">
+                      <a:avLst/>
+                    </a:prstGeom>
                     <a:ln/>
                   </pic:spPr>
                 </pic:pic>
@@ -312,11 +361,6 @@
           </wp:inline>
         </w:drawing>
       </w:r>
-      <w:r>
-        <w:rPr>
-          <w:rtl w:val="0"/>
-        </w:rPr>
-      </w:r>
     </w:p>
     <w:p>
       <w:pPr>
@@ -324,17 +368,15 @@
           <w:ilvl w:val="1"/>
           <w:numId w:val="1"/>
         </w:numPr>
-        <w:ind w:left="1440" w:hanging="360"/>
-        <w:rPr>
-          <w:b w:val="1"/>
-        </w:rPr>
-      </w:pPr>
-      <w:r>
-        <w:rPr>
-          <w:b w:val="1"/>
-          <w:rtl w:val="0"/>
-        </w:rPr>
-        <w:t xml:space="preserve">Global Findex Data</w:t>
+        <w:rPr>
+          <w:b/>
+        </w:rPr>
+      </w:pPr>
+      <w:r>
+        <w:rPr>
+          <w:b/>
+        </w:rPr>
+        <w:t>Global Findex Data</w:t>
       </w:r>
     </w:p>
     <w:p>
@@ -343,26 +385,23 @@
           <w:ilvl w:val="2"/>
           <w:numId w:val="1"/>
         </w:numPr>
-        <w:ind w:left="2160" w:hanging="360"/>
-        <w:rPr>
-          <w:u w:val="none"/>
-        </w:rPr>
       </w:pPr>
       <w:hyperlink r:id="rId9">
         <w:r>
           <w:rPr>
-            <w:color w:val="1155cc"/>
+            <w:color w:val="1155CC"/>
             <w:u w:val="single"/>
-            <w:rtl w:val="0"/>
           </w:rPr>
-          <w:t xml:space="preserve">https://globalfindex.worldbank.org</w:t>
+          <w:t>https</w:t>
+        </w:r>
+        <w:r>
+          <w:rPr>
+            <w:color w:val="1155CC"/>
+            <w:u w:val="single"/>
+          </w:rPr>
+          <w:t>://globalfindex.worldbank.org</w:t>
         </w:r>
       </w:hyperlink>
-      <w:r>
-        <w:rPr>
-          <w:rtl w:val="0"/>
-        </w:rPr>
-      </w:r>
     </w:p>
     <w:p>
       <w:pPr>
@@ -370,10 +409,6 @@
           <w:ilvl w:val="2"/>
           <w:numId w:val="1"/>
         </w:numPr>
-        <w:ind w:left="2160" w:hanging="360"/>
-        <w:rPr>
-          <w:u w:val="none"/>
-        </w:rPr>
       </w:pPr>
       <w:r>
         <w:rPr>
@@ -381,33 +416,73 @@
           <w:sz w:val="24"/>
           <w:szCs w:val="24"/>
           <w:highlight w:val="white"/>
-          <w:rtl w:val="0"/>
-        </w:rPr>
-        <w:t xml:space="preserve">The Global Findex database is the world’s most comprehensive data set on how adults save, borrow, make payments, and manage risk.The data are collected in partnership with Gallup, Inc., through nationally representative surveys of more than 150,000 adults in over 140 economies. The 2017 edition includes updated indicators on access to and use of formal and informal financial services. And it adds new data on the use of financial technology (fintech), including the use of mobile phones and the internet to conduct financial transactions.</w:t>
-      </w:r>
-    </w:p>
-    <w:p>
-      <w:pPr>
-        <w:numPr>
-          <w:ilvl w:val="1"/>
-          <w:numId w:val="1"/>
-        </w:numPr>
-        <w:ind w:left="1440" w:hanging="360"/>
-        <w:rPr>
-          <w:b w:val="1"/>
+        </w:rPr>
+        <w:lastRenderedPageBreak/>
+        <w:t xml:space="preserve">The Global Findex database is the world’s most comprehensive data set on how adults save, borrow, make payments, and manage </w:t>
+      </w:r>
+      <w:proofErr w:type="spellStart"/>
+      <w:proofErr w:type="gramStart"/>
+      <w:r>
+        <w:rPr>
           <w:color w:val="333333"/>
           <w:sz w:val="24"/>
           <w:szCs w:val="24"/>
           <w:highlight w:val="white"/>
         </w:rPr>
-      </w:pPr>
-      <w:r>
-        <w:rPr>
-          <w:b w:val="1"/>
-          <w:rtl w:val="0"/>
-        </w:rPr>
-        <w:t xml:space="preserve">openAFRICA</w:t>
-      </w:r>
+        <w:t>risk.The</w:t>
+      </w:r>
+      <w:proofErr w:type="spellEnd"/>
+      <w:proofErr w:type="gramEnd"/>
+      <w:r>
+        <w:rPr>
+          <w:color w:val="333333"/>
+          <w:sz w:val="24"/>
+          <w:szCs w:val="24"/>
+          <w:highlight w:val="white"/>
+        </w:rPr>
+        <w:t xml:space="preserve"> data are collected in partnership with Gallup, Inc., through nationally representative survey</w:t>
+      </w:r>
+      <w:r>
+        <w:rPr>
+          <w:color w:val="333333"/>
+          <w:sz w:val="24"/>
+          <w:szCs w:val="24"/>
+          <w:highlight w:val="white"/>
+        </w:rPr>
+        <w:t>s of more than 150,000 adults in over 140 economies. The 2017 edition includes updated indicators on access to and use of formal and informal financial services. And it adds new data on the use of financial technology (fintech), including the use of mobile</w:t>
+      </w:r>
+      <w:r>
+        <w:rPr>
+          <w:color w:val="333333"/>
+          <w:sz w:val="24"/>
+          <w:szCs w:val="24"/>
+          <w:highlight w:val="white"/>
+        </w:rPr>
+        <w:t xml:space="preserve"> phones and the internet to conduct financial transactions.</w:t>
+      </w:r>
+    </w:p>
+    <w:p>
+      <w:pPr>
+        <w:numPr>
+          <w:ilvl w:val="1"/>
+          <w:numId w:val="1"/>
+        </w:numPr>
+        <w:rPr>
+          <w:b/>
+          <w:color w:val="333333"/>
+          <w:sz w:val="24"/>
+          <w:szCs w:val="24"/>
+          <w:highlight w:val="white"/>
+        </w:rPr>
+      </w:pPr>
+      <w:proofErr w:type="spellStart"/>
+      <w:r>
+        <w:rPr>
+          <w:b/>
+        </w:rPr>
+        <w:t>openAFRICA</w:t>
+      </w:r>
+      <w:proofErr w:type="spellEnd"/>
     </w:p>
     <w:p>
       <w:pPr>
@@ -415,26 +490,16 @@
           <w:ilvl w:val="2"/>
           <w:numId w:val="1"/>
         </w:numPr>
-        <w:ind w:left="2160" w:hanging="360"/>
-        <w:rPr>
-          <w:u w:val="none"/>
-        </w:rPr>
       </w:pPr>
       <w:hyperlink r:id="rId10">
         <w:r>
           <w:rPr>
-            <w:color w:val="1155cc"/>
+            <w:color w:val="1155CC"/>
             <w:u w:val="single"/>
-            <w:rtl w:val="0"/>
           </w:rPr>
-          <w:t xml:space="preserve">https://africaopendata.org</w:t>
+          <w:t>https://africaopendata.org</w:t>
         </w:r>
       </w:hyperlink>
-      <w:r>
-        <w:rPr>
-          <w:rtl w:val="0"/>
-        </w:rPr>
-      </w:r>
     </w:p>
     <w:p>
       <w:pPr>
@@ -442,21 +507,14 @@
           <w:ilvl w:val="2"/>
           <w:numId w:val="1"/>
         </w:numPr>
-        <w:ind w:left="2160" w:hanging="360"/>
-        <w:rPr>
-          <w:u w:val="none"/>
-        </w:rPr>
-      </w:pPr>
-      <w:r>
-        <w:rPr>
-          <w:rtl w:val="0"/>
-        </w:rPr>
-        <w:t xml:space="preserve">Open source data </w:t>
-      </w:r>
-      <w:r>
-        <w:rPr>
-          <w:rtl w:val="0"/>
-        </w:rPr>
+      </w:pPr>
+      <w:proofErr w:type="gramStart"/>
+      <w:r>
+        <w:t>Open source</w:t>
+      </w:r>
+      <w:proofErr w:type="gramEnd"/>
+      <w:r>
+        <w:t xml:space="preserve"> data </w:t>
       </w:r>
     </w:p>
     <w:p>
@@ -465,18 +523,18 @@
           <w:ilvl w:val="1"/>
           <w:numId w:val="1"/>
         </w:numPr>
-        <w:ind w:left="1440" w:hanging="360"/>
-        <w:rPr>
-          <w:b w:val="1"/>
-        </w:rPr>
-      </w:pPr>
-      <w:r>
-        <w:rPr>
-          <w:b w:val="1"/>
-          <w:rtl w:val="0"/>
-        </w:rPr>
-        <w:t xml:space="preserve">OpenDataForAfrica</w:t>
-      </w:r>
+        <w:rPr>
+          <w:b/>
+        </w:rPr>
+      </w:pPr>
+      <w:proofErr w:type="spellStart"/>
+      <w:r>
+        <w:rPr>
+          <w:b/>
+        </w:rPr>
+        <w:t>OpenDataForAfrica</w:t>
+      </w:r>
+      <w:proofErr w:type="spellEnd"/>
     </w:p>
     <w:p>
       <w:pPr>
@@ -484,26 +542,23 @@
           <w:ilvl w:val="2"/>
           <w:numId w:val="1"/>
         </w:numPr>
-        <w:ind w:left="2160" w:hanging="360"/>
-        <w:rPr>
-          <w:u w:val="none"/>
-        </w:rPr>
       </w:pPr>
       <w:hyperlink r:id="rId11">
         <w:r>
           <w:rPr>
-            <w:color w:val="1155cc"/>
+            <w:color w:val="1155CC"/>
             <w:u w:val="single"/>
-            <w:rtl w:val="0"/>
           </w:rPr>
-          <w:t xml:space="preserve">https://dataportal.opendataforafrica.org</w:t>
+          <w:t>https://dataport</w:t>
+        </w:r>
+        <w:r>
+          <w:rPr>
+            <w:color w:val="1155CC"/>
+            <w:u w:val="single"/>
+          </w:rPr>
+          <w:t>al.opendataforafrica.org</w:t>
         </w:r>
       </w:hyperlink>
-      <w:r>
-        <w:rPr>
-          <w:rtl w:val="0"/>
-        </w:rPr>
-      </w:r>
     </w:p>
     <w:p>
       <w:pPr>
@@ -511,21 +566,9 @@
           <w:ilvl w:val="2"/>
           <w:numId w:val="1"/>
         </w:numPr>
-        <w:ind w:left="2160" w:hanging="360"/>
-        <w:rPr>
-          <w:u w:val="none"/>
-        </w:rPr>
-      </w:pPr>
-      <w:r>
-        <w:rPr>
-          <w:rtl w:val="0"/>
-        </w:rPr>
-        <w:t xml:space="preserve">Various data by topics:</w:t>
-      </w:r>
-      <w:r>
-        <w:rPr>
-          <w:rtl w:val="0"/>
-        </w:rPr>
+      </w:pPr>
+      <w:r>
+        <w:t>Various data by topics:</w:t>
       </w:r>
     </w:p>
     <w:p>
@@ -534,28 +577,27 @@
           <w:ilvl w:val="2"/>
           <w:numId w:val="1"/>
         </w:numPr>
-        <w:ind w:left="2160" w:hanging="360"/>
-        <w:rPr>
-          <w:u w:val="none"/>
-        </w:rPr>
-      </w:pPr>
-      <w:r>
-        <w:rPr/>
+      </w:pPr>
+      <w:r>
+        <w:rPr>
+          <w:noProof/>
+        </w:rPr>
         <w:drawing>
-          <wp:inline distB="114300" distT="114300" distL="114300" distR="114300">
+          <wp:inline distT="114300" distB="114300" distL="114300" distR="114300" wp14:anchorId="2FB26F85" wp14:editId="6B6CFF48">
             <wp:extent cx="4196880" cy="1976438"/>
-            <wp:effectExtent b="0" l="0" r="0" t="0"/>
+            <wp:effectExtent l="0" t="0" r="0" b="0"/>
             <wp:docPr id="4" name="image3.png"/>
-            <a:graphic>
+            <wp:cNvGraphicFramePr/>
+            <a:graphic xmlns:a="http://schemas.openxmlformats.org/drawingml/2006/main">
               <a:graphicData uri="http://schemas.openxmlformats.org/drawingml/2006/picture">
-                <pic:pic>
+                <pic:pic xmlns:pic="http://schemas.openxmlformats.org/drawingml/2006/picture">
                   <pic:nvPicPr>
                     <pic:cNvPr id="0" name="image3.png"/>
                     <pic:cNvPicPr preferRelativeResize="0"/>
                   </pic:nvPicPr>
                   <pic:blipFill>
                     <a:blip r:embed="rId12"/>
-                    <a:srcRect b="0" l="0" r="0" t="0"/>
+                    <a:srcRect/>
                     <a:stretch>
                       <a:fillRect/>
                     </a:stretch>
@@ -565,7 +607,9 @@
                       <a:off x="0" y="0"/>
                       <a:ext cx="4196880" cy="1976438"/>
                     </a:xfrm>
-                    <a:prstGeom prst="rect"/>
+                    <a:prstGeom prst="rect">
+                      <a:avLst/>
+                    </a:prstGeom>
                     <a:ln/>
                   </pic:spPr>
                 </pic:pic>
@@ -574,11 +618,6 @@
           </wp:inline>
         </w:drawing>
       </w:r>
-      <w:r>
-        <w:rPr>
-          <w:rtl w:val="0"/>
-        </w:rPr>
-      </w:r>
     </w:p>
     <w:p>
       <w:pPr>
@@ -586,19 +625,17 @@
           <w:ilvl w:val="0"/>
           <w:numId w:val="1"/>
         </w:numPr>
-        <w:ind w:left="720" w:hanging="360"/>
-        <w:rPr>
-          <w:b w:val="1"/>
-          <w:i w:val="1"/>
-        </w:rPr>
-      </w:pPr>
-      <w:r>
-        <w:rPr>
-          <w:b w:val="1"/>
-          <w:i w:val="1"/>
-          <w:rtl w:val="0"/>
-        </w:rPr>
-        <w:t xml:space="preserve">API</w:t>
+        <w:rPr>
+          <w:b/>
+          <w:i/>
+        </w:rPr>
+      </w:pPr>
+      <w:r>
+        <w:rPr>
+          <w:b/>
+          <w:i/>
+        </w:rPr>
+        <w:t>API</w:t>
       </w:r>
     </w:p>
     <w:p>
@@ -607,22 +644,14 @@
           <w:ilvl w:val="1"/>
           <w:numId w:val="1"/>
         </w:numPr>
-        <w:ind w:left="1440" w:hanging="360"/>
-        <w:rPr>
-          <w:u w:val="none"/>
-        </w:rPr>
-      </w:pPr>
-      <w:r>
-        <w:rPr>
-          <w:b w:val="1"/>
-          <w:rtl w:val="0"/>
-        </w:rPr>
-        <w:t xml:space="preserve">MOSIP</w:t>
-      </w:r>
-      <w:r>
-        <w:rPr>
-          <w:rtl w:val="0"/>
-        </w:rPr>
+      </w:pPr>
+      <w:r>
+        <w:rPr>
+          <w:b/>
+        </w:rPr>
+        <w:t>MOSIP</w:t>
+      </w:r>
+      <w:r>
         <w:t xml:space="preserve"> </w:t>
       </w:r>
     </w:p>
@@ -632,26 +661,16 @@
           <w:ilvl w:val="2"/>
           <w:numId w:val="1"/>
         </w:numPr>
-        <w:ind w:left="2160" w:hanging="360"/>
-        <w:rPr>
-          <w:u w:val="none"/>
-        </w:rPr>
       </w:pPr>
       <w:hyperlink r:id="rId13">
         <w:r>
           <w:rPr>
-            <w:color w:val="1155cc"/>
+            <w:color w:val="1155CC"/>
             <w:u w:val="single"/>
-            <w:rtl w:val="0"/>
           </w:rPr>
-          <w:t xml:space="preserve">https://mosip.io</w:t>
+          <w:t>https://mosip.io</w:t>
         </w:r>
       </w:hyperlink>
-      <w:r>
-        <w:rPr>
-          <w:rtl w:val="0"/>
-        </w:rPr>
-      </w:r>
     </w:p>
     <w:p>
       <w:pPr>
@@ -659,16 +678,14 @@
           <w:ilvl w:val="2"/>
           <w:numId w:val="1"/>
         </w:numPr>
-        <w:ind w:left="2160" w:hanging="360"/>
-        <w:rPr>
-          <w:u w:val="none"/>
-        </w:rPr>
-      </w:pPr>
-      <w:r>
-        <w:rPr>
-          <w:rtl w:val="0"/>
-        </w:rPr>
-        <w:t xml:space="preserve">Open Source Platform for national ID</w:t>
+      </w:pPr>
+      <w:proofErr w:type="gramStart"/>
+      <w:r>
+        <w:t>Open Source</w:t>
+      </w:r>
+      <w:proofErr w:type="gramEnd"/>
+      <w:r>
+        <w:t xml:space="preserve"> Platform for national ID</w:t>
       </w:r>
     </w:p>
     <w:p>
@@ -677,17 +694,15 @@
           <w:ilvl w:val="1"/>
           <w:numId w:val="1"/>
         </w:numPr>
-        <w:ind w:left="1440" w:hanging="360"/>
-        <w:rPr>
-          <w:b w:val="1"/>
-        </w:rPr>
-      </w:pPr>
-      <w:r>
-        <w:rPr>
-          <w:b w:val="1"/>
-          <w:rtl w:val="0"/>
-        </w:rPr>
-        <w:t xml:space="preserve">ID4Africa</w:t>
+        <w:rPr>
+          <w:b/>
+        </w:rPr>
+      </w:pPr>
+      <w:r>
+        <w:rPr>
+          <w:b/>
+        </w:rPr>
+        <w:t>ID4Africa</w:t>
       </w:r>
     </w:p>
     <w:p>
@@ -696,65 +711,37 @@
           <w:ilvl w:val="2"/>
           <w:numId w:val="1"/>
         </w:numPr>
-        <w:ind w:left="2160" w:hanging="360"/>
-        <w:rPr>
-          <w:u w:val="none"/>
-        </w:rPr>
       </w:pPr>
       <w:hyperlink r:id="rId14">
         <w:r>
           <w:rPr>
-            <w:color w:val="1155cc"/>
+            <w:color w:val="1155CC"/>
             <w:u w:val="single"/>
-            <w:rtl w:val="0"/>
           </w:rPr>
-          <w:t xml:space="preserve">https://id4africa.com</w:t>
+          <w:t>https://id4africa.com</w:t>
         </w:r>
       </w:hyperlink>
-      <w:r>
-        <w:rPr>
-          <w:rtl w:val="0"/>
-        </w:rPr>
-      </w:r>
-    </w:p>
-    <w:p>
-      <w:pPr>
-        <w:keepNext w:val="0"/>
-        <w:keepLines w:val="0"/>
-        <w:widowControl w:val="1"/>
+    </w:p>
+    <w:p>
+      <w:pPr>
         <w:numPr>
           <w:ilvl w:val="2"/>
           <w:numId w:val="1"/>
         </w:numPr>
         <w:pBdr>
-          <w:top w:space="0" w:sz="0" w:val="nil"/>
-          <w:left w:space="0" w:sz="0" w:val="nil"/>
-          <w:bottom w:space="0" w:sz="0" w:val="nil"/>
-          <w:right w:space="0" w:sz="0" w:val="nil"/>
-          <w:between w:space="0" w:sz="0" w:val="nil"/>
+          <w:top w:val="nil"/>
+          <w:left w:val="nil"/>
+          <w:bottom w:val="nil"/>
+          <w:right w:val="nil"/>
+          <w:between w:val="nil"/>
         </w:pBdr>
-        <w:shd w:fill="auto" w:val="clear"/>
-        <w:spacing w:after="0" w:before="0" w:line="276" w:lineRule="auto"/>
-        <w:ind w:left="2160" w:right="0" w:hanging="360"/>
-        <w:jc w:val="left"/>
-      </w:pPr>
-      <w:r>
-        <w:rPr>
-          <w:rtl w:val="0"/>
-        </w:rPr>
-        <w:t xml:space="preserve">A</w:t>
-      </w:r>
-      <w:r>
-        <w:rPr>
-          <w:rtl w:val="0"/>
-        </w:rPr>
+      </w:pPr>
+      <w:r>
+        <w:t>A</w:t>
+      </w:r>
+      <w:r>
         <w:t xml:space="preserve"> Movement that promotes the responsible adoption of modern digital identity systems as drivers of socio-economic development</w:t>
       </w:r>
-      <w:r>
-        <w:rPr>
-          <w:rtl w:val="0"/>
-        </w:rPr>
-      </w:r>
     </w:p>
     <w:p>
       <w:pPr>
@@ -762,17 +749,15 @@
           <w:ilvl w:val="1"/>
           <w:numId w:val="1"/>
         </w:numPr>
-        <w:ind w:left="1440" w:hanging="360"/>
-        <w:rPr>
-          <w:b w:val="1"/>
-        </w:rPr>
-      </w:pPr>
-      <w:r>
-        <w:rPr>
-          <w:b w:val="1"/>
-          <w:rtl w:val="0"/>
-        </w:rPr>
-        <w:t xml:space="preserve">Africa Open Data</w:t>
+        <w:rPr>
+          <w:b/>
+        </w:rPr>
+      </w:pPr>
+      <w:r>
+        <w:rPr>
+          <w:b/>
+        </w:rPr>
+        <w:t>Africa Open Data</w:t>
       </w:r>
     </w:p>
     <w:p>
@@ -781,26 +766,16 @@
           <w:ilvl w:val="2"/>
           <w:numId w:val="1"/>
         </w:numPr>
-        <w:ind w:left="2160" w:hanging="360"/>
-        <w:rPr>
-          <w:u w:val="none"/>
-        </w:rPr>
       </w:pPr>
       <w:hyperlink r:id="rId15">
         <w:r>
           <w:rPr>
-            <w:color w:val="1155cc"/>
+            <w:color w:val="1155CC"/>
             <w:u w:val="single"/>
-            <w:rtl w:val="0"/>
           </w:rPr>
-          <w:t xml:space="preserve">https://africaopendata.org</w:t>
+          <w:t>https://africaopendata.org</w:t>
         </w:r>
       </w:hyperlink>
-      <w:r>
-        <w:rPr>
-          <w:rtl w:val="0"/>
-        </w:rPr>
-      </w:r>
     </w:p>
     <w:p>
       <w:pPr>
@@ -808,17 +783,29 @@
           <w:ilvl w:val="1"/>
           <w:numId w:val="1"/>
         </w:numPr>
-        <w:ind w:left="1440" w:hanging="360"/>
-        <w:rPr>
-          <w:b w:val="1"/>
-        </w:rPr>
-      </w:pPr>
-      <w:r>
-        <w:rPr>
-          <w:b w:val="1"/>
-          <w:rtl w:val="0"/>
-        </w:rPr>
-        <w:t xml:space="preserve">Open Data For Africa</w:t>
+        <w:rPr>
+          <w:b/>
+        </w:rPr>
+      </w:pPr>
+      <w:r>
+        <w:rPr>
+          <w:b/>
+        </w:rPr>
+        <w:t xml:space="preserve">Open Data </w:t>
+      </w:r>
+      <w:proofErr w:type="gramStart"/>
+      <w:r>
+        <w:rPr>
+          <w:b/>
+        </w:rPr>
+        <w:t>For</w:t>
+      </w:r>
+      <w:proofErr w:type="gramEnd"/>
+      <w:r>
+        <w:rPr>
+          <w:b/>
+        </w:rPr>
+        <w:t xml:space="preserve"> Africa</w:t>
       </w:r>
     </w:p>
     <w:p>
@@ -827,26 +814,16 @@
           <w:ilvl w:val="2"/>
           <w:numId w:val="1"/>
         </w:numPr>
-        <w:ind w:left="2160" w:hanging="360"/>
-        <w:rPr>
-          <w:u w:val="none"/>
-        </w:rPr>
       </w:pPr>
       <w:hyperlink r:id="rId16">
         <w:r>
           <w:rPr>
-            <w:color w:val="1155cc"/>
+            <w:color w:val="1155CC"/>
             <w:u w:val="single"/>
-            <w:rtl w:val="0"/>
           </w:rPr>
-          <w:t xml:space="preserve">https://dataportal.opendataforafrica.org</w:t>
+          <w:t>https://dataportal.opendataforafrica.org</w:t>
         </w:r>
       </w:hyperlink>
-      <w:r>
-        <w:rPr>
-          <w:rtl w:val="0"/>
-        </w:rPr>
-      </w:r>
     </w:p>
     <w:p>
       <w:pPr>
@@ -854,17 +831,15 @@
           <w:ilvl w:val="1"/>
           <w:numId w:val="1"/>
         </w:numPr>
-        <w:ind w:left="1440" w:hanging="360"/>
-        <w:rPr>
-          <w:b w:val="1"/>
-        </w:rPr>
-      </w:pPr>
-      <w:r>
-        <w:rPr>
-          <w:b w:val="1"/>
-          <w:rtl w:val="0"/>
-        </w:rPr>
-        <w:t xml:space="preserve">Nigeria - National Identity Management Commission</w:t>
+        <w:rPr>
+          <w:b/>
+        </w:rPr>
+      </w:pPr>
+      <w:r>
+        <w:rPr>
+          <w:b/>
+        </w:rPr>
+        <w:t>Nigeria - National Identity Management Commission</w:t>
       </w:r>
     </w:p>
     <w:p>
@@ -873,26 +848,16 @@
           <w:ilvl w:val="2"/>
           <w:numId w:val="1"/>
         </w:numPr>
-        <w:ind w:left="2160" w:hanging="360"/>
-        <w:rPr>
-          <w:u w:val="none"/>
-        </w:rPr>
       </w:pPr>
       <w:hyperlink r:id="rId17">
         <w:r>
           <w:rPr>
-            <w:color w:val="1155cc"/>
+            <w:color w:val="1155CC"/>
             <w:u w:val="single"/>
-            <w:rtl w:val="0"/>
           </w:rPr>
-          <w:t xml:space="preserve">https://nimc.gov.ng/verification-service-api/</w:t>
+          <w:t>https://nimc.gov.ng/verification-service-api/</w:t>
         </w:r>
       </w:hyperlink>
-      <w:r>
-        <w:rPr>
-          <w:rtl w:val="0"/>
-        </w:rPr>
-      </w:r>
     </w:p>
     <w:p>
       <w:pPr>
@@ -900,18 +865,30 @@
           <w:ilvl w:val="1"/>
           <w:numId w:val="1"/>
         </w:numPr>
-        <w:ind w:left="1440" w:hanging="360"/>
-        <w:rPr>
-          <w:b w:val="1"/>
-        </w:rPr>
-      </w:pPr>
-      <w:r>
-        <w:rPr>
-          <w:b w:val="1"/>
-          <w:rtl w:val="0"/>
-        </w:rPr>
-        <w:t xml:space="preserve">South Africa PBVerify</w:t>
-      </w:r>
+        <w:rPr>
+          <w:b/>
+        </w:rPr>
+      </w:pPr>
+      <w:r>
+        <w:rPr>
+          <w:b/>
+        </w:rPr>
+        <w:t xml:space="preserve">South Africa </w:t>
+      </w:r>
+      <w:proofErr w:type="spellStart"/>
+      <w:r>
+        <w:rPr>
+          <w:b/>
+        </w:rPr>
+        <w:t>P</w:t>
+      </w:r>
+      <w:r>
+        <w:rPr>
+          <w:b/>
+        </w:rPr>
+        <w:t>BVerify</w:t>
+      </w:r>
+      <w:proofErr w:type="spellEnd"/>
     </w:p>
     <w:p>
       <w:pPr>
@@ -919,26 +896,16 @@
           <w:ilvl w:val="2"/>
           <w:numId w:val="1"/>
         </w:numPr>
-        <w:ind w:left="2160" w:hanging="360"/>
-        <w:rPr>
-          <w:u w:val="none"/>
-        </w:rPr>
       </w:pPr>
       <w:hyperlink r:id="rId18">
         <w:r>
           <w:rPr>
-            <w:color w:val="1155cc"/>
+            <w:color w:val="1155CC"/>
             <w:u w:val="single"/>
-            <w:rtl w:val="0"/>
           </w:rPr>
-          <w:t xml:space="preserve">https://pbverify.co.za/integrate-with-our-apis-2/</w:t>
+          <w:t>https://pbverify.co.za/integrate-with-our-apis-2/</w:t>
         </w:r>
       </w:hyperlink>
-      <w:r>
-        <w:rPr>
-          <w:rtl w:val="0"/>
-        </w:rPr>
-      </w:r>
     </w:p>
     <w:p>
       <w:pPr>
@@ -946,17 +913,15 @@
           <w:ilvl w:val="1"/>
           <w:numId w:val="1"/>
         </w:numPr>
-        <w:ind w:left="1440" w:hanging="360"/>
-        <w:rPr>
-          <w:b w:val="1"/>
-        </w:rPr>
-      </w:pPr>
-      <w:r>
-        <w:rPr>
-          <w:b w:val="1"/>
-          <w:rtl w:val="0"/>
-        </w:rPr>
-        <w:t xml:space="preserve">Smile Identify</w:t>
+        <w:rPr>
+          <w:b/>
+        </w:rPr>
+      </w:pPr>
+      <w:r>
+        <w:rPr>
+          <w:b/>
+        </w:rPr>
+        <w:t>Smile Identify</w:t>
       </w:r>
     </w:p>
     <w:p>
@@ -965,26 +930,16 @@
           <w:ilvl w:val="2"/>
           <w:numId w:val="1"/>
         </w:numPr>
-        <w:ind w:left="2160" w:hanging="360"/>
-        <w:rPr>
-          <w:u w:val="none"/>
-        </w:rPr>
       </w:pPr>
       <w:hyperlink r:id="rId19">
         <w:r>
           <w:rPr>
-            <w:color w:val="1155cc"/>
+            <w:color w:val="1155CC"/>
             <w:u w:val="single"/>
-            <w:rtl w:val="0"/>
           </w:rPr>
-          <w:t xml:space="preserve">https://www.smileidentity.com</w:t>
+          <w:t>https://www.smileidentity.com</w:t>
         </w:r>
       </w:hyperlink>
-      <w:r>
-        <w:rPr>
-          <w:rtl w:val="0"/>
-        </w:rPr>
-      </w:r>
     </w:p>
     <w:p>
       <w:pPr>
@@ -992,26 +947,16 @@
           <w:ilvl w:val="2"/>
           <w:numId w:val="1"/>
         </w:numPr>
-        <w:ind w:left="2160" w:hanging="360"/>
-        <w:rPr>
-          <w:u w:val="none"/>
-        </w:rPr>
       </w:pPr>
       <w:hyperlink r:id="rId20">
         <w:r>
           <w:rPr>
-            <w:color w:val="1155cc"/>
+            <w:color w:val="1155CC"/>
             <w:u w:val="single"/>
-            <w:rtl w:val="0"/>
           </w:rPr>
-          <w:t xml:space="preserve">https://medium.com/smileidentity/smile-id-web-api-d607f17a1e5c</w:t>
+          <w:t>https://medium.com/smileidentity/smile-id-web-api-d607f17a1e5c</w:t>
         </w:r>
       </w:hyperlink>
-      <w:r>
-        <w:rPr>
-          <w:rtl w:val="0"/>
-        </w:rPr>
-      </w:r>
     </w:p>
     <w:p>
       <w:pPr>
@@ -1019,33 +964,18 @@
           <w:ilvl w:val="2"/>
           <w:numId w:val="1"/>
         </w:numPr>
-        <w:ind w:left="2160" w:hanging="360"/>
-        <w:rPr>
-          <w:b w:val="1"/>
-        </w:rPr>
-      </w:pPr>
-      <w:r>
-        <w:rPr>
-          <w:rtl w:val="0"/>
-        </w:rPr>
-        <w:t xml:space="preserve">Artificial intelligence and identity verification tools have been specially designed for African faces and identities.</w:t>
-      </w:r>
-      <w:r>
-        <w:rPr>
-          <w:rtl w:val="0"/>
-        </w:rPr>
-      </w:r>
-    </w:p>
-    <w:p>
-      <w:pPr>
-        <w:ind w:left="2160" w:firstLine="0"/>
-        <w:rPr/>
-      </w:pPr>
-      <w:r>
-        <w:rPr>
-          <w:rtl w:val="0"/>
-        </w:rPr>
-      </w:r>
+        <w:rPr>
+          <w:b/>
+        </w:rPr>
+      </w:pPr>
+      <w:r>
+        <w:t>Artificial intelligence and identity verification tools have been specially designed for African faces and identities.</w:t>
+      </w:r>
+    </w:p>
+    <w:p>
+      <w:pPr>
+        <w:ind w:left="2160"/>
+      </w:pPr>
     </w:p>
     <w:p>
       <w:pPr>
@@ -1053,19 +983,17 @@
           <w:ilvl w:val="0"/>
           <w:numId w:val="1"/>
         </w:numPr>
-        <w:ind w:left="720" w:hanging="360"/>
-        <w:rPr>
-          <w:b w:val="1"/>
-          <w:i w:val="1"/>
-        </w:rPr>
-      </w:pPr>
-      <w:r>
-        <w:rPr>
-          <w:b w:val="1"/>
-          <w:i w:val="1"/>
-          <w:rtl w:val="0"/>
-        </w:rPr>
-        <w:t xml:space="preserve">Social Network API</w:t>
+        <w:rPr>
+          <w:b/>
+          <w:i/>
+        </w:rPr>
+      </w:pPr>
+      <w:r>
+        <w:rPr>
+          <w:b/>
+          <w:i/>
+        </w:rPr>
+        <w:t>Social Network API</w:t>
       </w:r>
     </w:p>
     <w:p>
@@ -1074,32 +1002,19 @@
           <w:ilvl w:val="1"/>
           <w:numId w:val="1"/>
         </w:numPr>
-        <w:ind w:left="1440" w:hanging="360"/>
-        <w:rPr>
-          <w:u w:val="none"/>
-        </w:rPr>
-      </w:pPr>
-      <w:r>
-        <w:rPr>
-          <w:rtl w:val="0"/>
-        </w:rPr>
+      </w:pPr>
+      <w:r>
         <w:t xml:space="preserve">Twitter API  </w:t>
       </w:r>
       <w:hyperlink r:id="rId21">
         <w:r>
           <w:rPr>
-            <w:color w:val="1155cc"/>
+            <w:color w:val="1155CC"/>
             <w:u w:val="single"/>
-            <w:rtl w:val="0"/>
           </w:rPr>
-          <w:t xml:space="preserve">https://developer.twitter.com/en</w:t>
+          <w:t>https://developer.twitter.com/en</w:t>
         </w:r>
       </w:hyperlink>
-      <w:r>
-        <w:rPr>
-          <w:rtl w:val="0"/>
-        </w:rPr>
-      </w:r>
     </w:p>
     <w:p>
       <w:pPr>
@@ -1107,32 +1022,19 @@
           <w:ilvl w:val="1"/>
           <w:numId w:val="1"/>
         </w:numPr>
-        <w:ind w:left="1440" w:hanging="360"/>
-        <w:rPr>
-          <w:u w:val="none"/>
-        </w:rPr>
-      </w:pPr>
-      <w:r>
-        <w:rPr>
-          <w:rtl w:val="0"/>
-        </w:rPr>
+      </w:pPr>
+      <w:r>
         <w:t xml:space="preserve">Facebook API </w:t>
       </w:r>
       <w:hyperlink r:id="rId22">
         <w:r>
           <w:rPr>
-            <w:color w:val="1155cc"/>
+            <w:color w:val="1155CC"/>
             <w:u w:val="single"/>
-            <w:rtl w:val="0"/>
           </w:rPr>
-          <w:t xml:space="preserve">https://developers.facebook.com</w:t>
+          <w:t>https://developers.facebook.com</w:t>
         </w:r>
       </w:hyperlink>
-      <w:r>
-        <w:rPr>
-          <w:rtl w:val="0"/>
-        </w:rPr>
-      </w:r>
     </w:p>
     <w:p>
       <w:pPr>
@@ -1140,102 +1042,55 @@
           <w:ilvl w:val="1"/>
           <w:numId w:val="1"/>
         </w:numPr>
-        <w:ind w:left="1440" w:hanging="360"/>
-        <w:rPr>
-          <w:u w:val="none"/>
-        </w:rPr>
-      </w:pPr>
-      <w:r>
-        <w:rPr>
-          <w:rtl w:val="0"/>
-        </w:rPr>
+      </w:pPr>
+      <w:r>
         <w:t xml:space="preserve">Instagram API </w:t>
       </w:r>
       <w:hyperlink r:id="rId23">
         <w:r>
           <w:rPr>
-            <w:color w:val="1155cc"/>
+            <w:color w:val="1155CC"/>
             <w:u w:val="single"/>
-            <w:rtl w:val="0"/>
           </w:rPr>
-          <w:t xml:space="preserve">https://developers.facebook.com/docs/instagram-api/</w:t>
+          <w:t>https://developers.facebook.com/docs/instagram-api/</w:t>
         </w:r>
       </w:hyperlink>
-      <w:r>
-        <w:rPr>
-          <w:rtl w:val="0"/>
-        </w:rPr>
-      </w:r>
-    </w:p>
-    <w:p>
-      <w:pPr>
-        <w:rPr/>
-      </w:pPr>
-      <w:r>
-        <w:rPr>
-          <w:rtl w:val="0"/>
-        </w:rPr>
-      </w:r>
-    </w:p>
-    <w:p>
-      <w:pPr>
-        <w:rPr/>
-      </w:pPr>
-      <w:r>
-        <w:rPr>
-          <w:rtl w:val="0"/>
-        </w:rPr>
-      </w:r>
-    </w:p>
-    <w:p>
-      <w:pPr>
-        <w:rPr/>
-      </w:pPr>
-      <w:r>
-        <w:rPr>
-          <w:rtl w:val="0"/>
-        </w:rPr>
-      </w:r>
-    </w:p>
-    <w:p>
-      <w:pPr>
-        <w:rPr/>
-      </w:pPr>
-      <w:r>
-        <w:rPr>
-          <w:rtl w:val="0"/>
-        </w:rPr>
-      </w:r>
-    </w:p>
+    </w:p>
+    <w:p/>
+    <w:p/>
+    <w:p/>
+    <w:p/>
     <w:p>
       <w:pPr>
         <w:jc w:val="center"/>
-        <w:rPr/>
-      </w:pPr>
-      <w:r>
-        <w:rPr/>
+      </w:pPr>
+      <w:r>
+        <w:rPr>
+          <w:noProof/>
+        </w:rPr>
         <mc:AlternateContent>
           <mc:Choice Requires="wpg">
             <w:drawing>
-              <wp:inline distB="114300" distT="114300" distL="114300" distR="114300">
+              <wp:inline distT="114300" distB="114300" distL="114300" distR="114300" wp14:anchorId="4F8A4F50" wp14:editId="0811881B">
                 <wp:extent cx="3914775" cy="3190875"/>
-                <wp:effectExtent b="0" l="0" r="0" t="0"/>
-                <wp:docPr id="1" name=""/>
-                <a:graphic>
+                <wp:effectExtent l="0" t="0" r="0" b="0"/>
+                <wp:docPr id="1" name="Group 1"/>
+                <wp:cNvGraphicFramePr/>
+                <a:graphic xmlns:a="http://schemas.openxmlformats.org/drawingml/2006/main">
                   <a:graphicData uri="http://schemas.microsoft.com/office/word/2010/wordprocessingGroup">
                     <wpg:wgp>
                       <wpg:cNvGrpSpPr/>
                       <wpg:grpSpPr>
                         <a:xfrm>
-                          <a:off x="1813475" y="1046675"/>
+                          <a:off x="0" y="0"/>
                           <a:ext cx="3914775" cy="3190875"/>
                           <a:chOff x="1813475" y="1046675"/>
                           <a:chExt cx="3891900" cy="3171625"/>
                         </a:xfrm>
                       </wpg:grpSpPr>
                       <wps:wsp>
+                        <wps:cNvPr id="5" name="Rectangle 5"/>
                         <wps:cNvSpPr/>
-                        <wps:cNvPr id="2" name="Shape 2"/>
                         <wps:spPr>
                           <a:xfrm>
                             <a:off x="2362475" y="2156600"/>
@@ -1247,48 +1102,40 @@
                           <a:solidFill>
                             <a:srgbClr val="CFE2F3"/>
                           </a:solidFill>
-                          <a:ln cap="flat" cmpd="sng" w="9525">
+                          <a:ln w="9525" cap="flat" cmpd="sng">
                             <a:solidFill>
                               <a:srgbClr val="000000"/>
                             </a:solidFill>
                             <a:prstDash val="solid"/>
                             <a:round/>
-                            <a:headEnd len="sm" w="sm" type="none"/>
-                            <a:tailEnd len="sm" w="sm" type="none"/>
+                            <a:headEnd type="none" w="sm" len="sm"/>
+                            <a:tailEnd type="none" w="sm" len="sm"/>
                           </a:ln>
                         </wps:spPr>
                         <wps:txbx>
                           <w:txbxContent>
                             <w:p>
                               <w:pPr>
-                                <w:spacing w:after="0" w:before="0" w:line="240"/>
-                                <w:ind w:left="0" w:right="0" w:firstLine="0"/>
-                                <w:jc w:val="left"/>
+                                <w:spacing w:line="240" w:lineRule="auto"/>
                                 <w:textDirection w:val="btLr"/>
                               </w:pPr>
                               <w:r>
                                 <w:rPr>
-                                  <w:rFonts w:ascii="Arial" w:cs="Arial" w:eastAsia="Arial" w:hAnsi="Arial"/>
-                                  <w:b w:val="0"/>
-                                  <w:i w:val="0"/>
-                                  <w:smallCaps w:val="0"/>
-                                  <w:strike w:val="0"/>
                                   <w:color w:val="000000"/>
                                   <w:sz w:val="28"/>
-                                  <w:vertAlign w:val="baseline"/>
                                 </w:rPr>
-                                <w:t xml:space="preserve">IDMachine Multimodal AI Engine</w:t>
+                                <w:t>IDMachine Multimodal AI Engine</w:t>
                               </w:r>
                             </w:p>
                           </w:txbxContent>
                         </wps:txbx>
-                        <wps:bodyPr anchorCtr="0" anchor="ctr" bIns="91425" lIns="91425" spcFirstLastPara="1" rIns="91425" wrap="square" tIns="91425">
+                        <wps:bodyPr spcFirstLastPara="1" wrap="square" lIns="91425" tIns="91425" rIns="91425" bIns="91425" anchor="ctr" anchorCtr="0">
                           <a:noAutofit/>
                         </wps:bodyPr>
                       </wps:wsp>
                       <wps:wsp>
+                        <wps:cNvPr id="6" name="Rounded Rectangle 6"/>
                         <wps:cNvSpPr/>
-                        <wps:cNvPr id="3" name="Shape 3"/>
                         <wps:spPr>
                           <a:xfrm>
                             <a:off x="1813475" y="1046675"/>
@@ -1296,54 +1143,46 @@
                           </a:xfrm>
                           <a:prstGeom prst="roundRect">
                             <a:avLst>
-                              <a:gd fmla="val 16667" name="adj"/>
+                              <a:gd name="adj" fmla="val 16667"/>
                             </a:avLst>
                           </a:prstGeom>
                           <a:solidFill>
                             <a:srgbClr val="CFE2F3"/>
                           </a:solidFill>
-                          <a:ln cap="flat" cmpd="sng" w="9525">
+                          <a:ln w="9525" cap="flat" cmpd="sng">
                             <a:solidFill>
                               <a:srgbClr val="000000"/>
                             </a:solidFill>
                             <a:prstDash val="solid"/>
                             <a:round/>
-                            <a:headEnd len="sm" w="sm" type="none"/>
-                            <a:tailEnd len="sm" w="sm" type="none"/>
+                            <a:headEnd type="none" w="sm" len="sm"/>
+                            <a:tailEnd type="none" w="sm" len="sm"/>
                           </a:ln>
                         </wps:spPr>
                         <wps:txbx>
                           <w:txbxContent>
                             <w:p>
                               <w:pPr>
-                                <w:spacing w:after="0" w:before="0" w:line="240"/>
-                                <w:ind w:left="0" w:right="0" w:firstLine="0"/>
-                                <w:jc w:val="left"/>
+                                <w:spacing w:line="240" w:lineRule="auto"/>
                                 <w:textDirection w:val="btLr"/>
                               </w:pPr>
                               <w:r>
                                 <w:rPr>
-                                  <w:rFonts w:ascii="Arial" w:cs="Arial" w:eastAsia="Arial" w:hAnsi="Arial"/>
-                                  <w:b w:val="0"/>
-                                  <w:i w:val="0"/>
-                                  <w:smallCaps w:val="0"/>
-                                  <w:strike w:val="0"/>
                                   <w:color w:val="000000"/>
                                   <w:sz w:val="18"/>
-                                  <w:vertAlign w:val="baseline"/>
                                 </w:rPr>
-                                <w:t xml:space="preserve">Nigeria National Identification</w:t>
+                                <w:t>Nigeria National Identification</w:t>
                               </w:r>
                             </w:p>
                           </w:txbxContent>
                         </wps:txbx>
-                        <wps:bodyPr anchorCtr="0" anchor="ctr" bIns="91425" lIns="91425" spcFirstLastPara="1" rIns="91425" wrap="square" tIns="91425">
+                        <wps:bodyPr spcFirstLastPara="1" wrap="square" lIns="91425" tIns="91425" rIns="91425" bIns="91425" anchor="ctr" anchorCtr="0">
                           <a:noAutofit/>
                         </wps:bodyPr>
                       </wps:wsp>
                       <wps:wsp>
+                        <wps:cNvPr id="7" name="Rounded Rectangle 7"/>
                         <wps:cNvSpPr/>
-                        <wps:cNvPr id="4" name="Shape 4"/>
                         <wps:spPr>
                           <a:xfrm>
                             <a:off x="3151625" y="1046675"/>
@@ -1351,65 +1190,45 @@
                           </a:xfrm>
                           <a:prstGeom prst="roundRect">
                             <a:avLst>
-                              <a:gd fmla="val 16667" name="adj"/>
+                              <a:gd name="adj" fmla="val 16667"/>
                             </a:avLst>
                           </a:prstGeom>
                           <a:solidFill>
                             <a:srgbClr val="CFE2F3"/>
                           </a:solidFill>
-                          <a:ln cap="flat" cmpd="sng" w="9525">
+                          <a:ln w="9525" cap="flat" cmpd="sng">
                             <a:solidFill>
                               <a:srgbClr val="000000"/>
                             </a:solidFill>
                             <a:prstDash val="solid"/>
                             <a:round/>
-                            <a:headEnd len="sm" w="sm" type="none"/>
-                            <a:tailEnd len="sm" w="sm" type="none"/>
+                            <a:headEnd type="none" w="sm" len="sm"/>
+                            <a:tailEnd type="none" w="sm" len="sm"/>
                           </a:ln>
                         </wps:spPr>
                         <wps:txbx>
                           <w:txbxContent>
                             <w:p>
                               <w:pPr>
-                                <w:spacing w:after="0" w:before="0" w:line="240"/>
-                                <w:ind w:left="0" w:right="0" w:firstLine="0"/>
-                                <w:jc w:val="left"/>
+                                <w:spacing w:line="240" w:lineRule="auto"/>
                                 <w:textDirection w:val="btLr"/>
                               </w:pPr>
                               <w:r>
                                 <w:rPr>
-                                  <w:rFonts w:ascii="Arial" w:cs="Arial" w:eastAsia="Arial" w:hAnsi="Arial"/>
-                                  <w:b w:val="0"/>
-                                  <w:i w:val="0"/>
-                                  <w:smallCaps w:val="0"/>
-                                  <w:strike w:val="0"/>
                                   <w:color w:val="000000"/>
                                   <w:sz w:val="18"/>
-                                  <w:vertAlign w:val="baseline"/>
                                 </w:rPr>
-                                <w:t xml:space="preserve">South Africa</w:t>
-                              </w:r>
-                              <w:r>
-                                <w:rPr>
-                                  <w:rFonts w:ascii="Arial" w:cs="Arial" w:eastAsia="Arial" w:hAnsi="Arial"/>
-                                  <w:b w:val="0"/>
-                                  <w:i w:val="0"/>
-                                  <w:smallCaps w:val="0"/>
-                                  <w:strike w:val="0"/>
-                                  <w:color w:val="000000"/>
-                                  <w:sz w:val="18"/>
-                                  <w:vertAlign w:val="baseline"/>
-                                </w:rPr>
-                                <w:t xml:space="preserve"> National Identification</w:t>
+                                <w:t>South Africa National Identification</w:t>
                               </w:r>
                             </w:p>
                           </w:txbxContent>
                         </wps:txbx>
-                        <wps:bodyPr anchorCtr="0" anchor="ctr" bIns="91425" lIns="91425" spcFirstLastPara="1" rIns="91425" wrap="square" tIns="91425">
+                        <wps:bodyPr spcFirstLastPara="1" wrap="square" lIns="91425" tIns="91425" rIns="91425" bIns="91425" anchor="ctr" anchorCtr="0">
                           <a:noAutofit/>
                         </wps:bodyPr>
                       </wps:wsp>
                       <wps:wsp>
+                        <wps:cNvPr id="8" name="Straight Arrow Connector 8"/>
                         <wps:cNvCnPr/>
                         <wps:spPr>
                           <a:xfrm>
@@ -1420,23 +1239,21 @@
                             <a:avLst/>
                           </a:prstGeom>
                           <a:noFill/>
-                          <a:ln cap="flat" cmpd="sng" w="9525">
+                          <a:ln w="9525" cap="flat" cmpd="sng">
                             <a:solidFill>
                               <a:srgbClr val="000000"/>
                             </a:solidFill>
                             <a:prstDash val="solid"/>
                             <a:round/>
-                            <a:headEnd len="med" w="med" type="none"/>
-                            <a:tailEnd len="med" w="med" type="triangle"/>
+                            <a:headEnd type="none" w="med" len="med"/>
+                            <a:tailEnd type="triangle" w="med" len="med"/>
                           </a:ln>
                         </wps:spPr>
-                        <wps:bodyPr anchorCtr="0" anchor="ctr" bIns="91425" lIns="91425" spcFirstLastPara="1" rIns="91425" wrap="square" tIns="91425">
-                          <a:noAutofit/>
-                        </wps:bodyPr>
+                        <wps:bodyPr/>
                       </wps:wsp>
                       <wps:wsp>
+                        <wps:cNvPr id="9" name="Rounded Rectangle 9"/>
                         <wps:cNvSpPr/>
-                        <wps:cNvPr id="6" name="Shape 6"/>
                         <wps:spPr>
                           <a:xfrm>
                             <a:off x="1813475" y="3649750"/>
@@ -1444,54 +1261,46 @@
                           </a:xfrm>
                           <a:prstGeom prst="roundRect">
                             <a:avLst>
-                              <a:gd fmla="val 16667" name="adj"/>
+                              <a:gd name="adj" fmla="val 16667"/>
                             </a:avLst>
                           </a:prstGeom>
                           <a:solidFill>
                             <a:srgbClr val="CFE2F3"/>
                           </a:solidFill>
-                          <a:ln cap="flat" cmpd="sng" w="9525">
+                          <a:ln w="9525" cap="flat" cmpd="sng">
                             <a:solidFill>
                               <a:srgbClr val="000000"/>
                             </a:solidFill>
                             <a:prstDash val="solid"/>
                             <a:round/>
-                            <a:headEnd len="sm" w="sm" type="none"/>
-                            <a:tailEnd len="sm" w="sm" type="none"/>
+                            <a:headEnd type="none" w="sm" len="sm"/>
+                            <a:tailEnd type="none" w="sm" len="sm"/>
                           </a:ln>
                         </wps:spPr>
                         <wps:txbx>
                           <w:txbxContent>
                             <w:p>
                               <w:pPr>
-                                <w:spacing w:after="0" w:before="0" w:line="240"/>
-                                <w:ind w:left="0" w:right="0" w:firstLine="0"/>
-                                <w:jc w:val="left"/>
+                                <w:spacing w:line="240" w:lineRule="auto"/>
                                 <w:textDirection w:val="btLr"/>
                               </w:pPr>
                               <w:r>
                                 <w:rPr>
-                                  <w:rFonts w:ascii="Arial" w:cs="Arial" w:eastAsia="Arial" w:hAnsi="Arial"/>
-                                  <w:b w:val="0"/>
-                                  <w:i w:val="0"/>
-                                  <w:smallCaps w:val="0"/>
-                                  <w:strike w:val="0"/>
                                   <w:color w:val="000000"/>
                                   <w:sz w:val="18"/>
-                                  <w:vertAlign w:val="baseline"/>
                                 </w:rPr>
-                                <w:t xml:space="preserve">Smile Identity API</w:t>
+                                <w:t>Smile Identity API</w:t>
                               </w:r>
                             </w:p>
                           </w:txbxContent>
                         </wps:txbx>
-                        <wps:bodyPr anchorCtr="0" anchor="ctr" bIns="91425" lIns="91425" spcFirstLastPara="1" rIns="91425" wrap="square" tIns="91425">
+                        <wps:bodyPr spcFirstLastPara="1" wrap="square" lIns="91425" tIns="91425" rIns="91425" bIns="91425" anchor="ctr" anchorCtr="0">
                           <a:noAutofit/>
                         </wps:bodyPr>
                       </wps:wsp>
                       <wps:wsp>
+                        <wps:cNvPr id="10" name="Rounded Rectangle 10"/>
                         <wps:cNvSpPr/>
-                        <wps:cNvPr id="7" name="Shape 7"/>
                         <wps:spPr>
                           <a:xfrm>
                             <a:off x="3151625" y="3669300"/>
@@ -1499,54 +1308,46 @@
                           </a:xfrm>
                           <a:prstGeom prst="roundRect">
                             <a:avLst>
-                              <a:gd fmla="val 16667" name="adj"/>
+                              <a:gd name="adj" fmla="val 16667"/>
                             </a:avLst>
                           </a:prstGeom>
                           <a:solidFill>
                             <a:srgbClr val="CFE2F3"/>
                           </a:solidFill>
-                          <a:ln cap="flat" cmpd="sng" w="9525">
+                          <a:ln w="9525" cap="flat" cmpd="sng">
                             <a:solidFill>
                               <a:srgbClr val="000000"/>
                             </a:solidFill>
                             <a:prstDash val="solid"/>
                             <a:round/>
-                            <a:headEnd len="sm" w="sm" type="none"/>
-                            <a:tailEnd len="sm" w="sm" type="none"/>
+                            <a:headEnd type="none" w="sm" len="sm"/>
+                            <a:tailEnd type="none" w="sm" len="sm"/>
                           </a:ln>
                         </wps:spPr>
                         <wps:txbx>
                           <w:txbxContent>
                             <w:p>
                               <w:pPr>
-                                <w:spacing w:after="0" w:before="0" w:line="240"/>
-                                <w:ind w:left="0" w:right="0" w:firstLine="0"/>
-                                <w:jc w:val="left"/>
+                                <w:spacing w:line="240" w:lineRule="auto"/>
                                 <w:textDirection w:val="btLr"/>
                               </w:pPr>
                               <w:r>
                                 <w:rPr>
-                                  <w:rFonts w:ascii="Arial" w:cs="Arial" w:eastAsia="Arial" w:hAnsi="Arial"/>
-                                  <w:b w:val="0"/>
-                                  <w:i w:val="0"/>
-                                  <w:smallCaps w:val="0"/>
-                                  <w:strike w:val="0"/>
                                   <w:color w:val="000000"/>
                                   <w:sz w:val="18"/>
-                                  <w:vertAlign w:val="baseline"/>
                                 </w:rPr>
-                                <w:t xml:space="preserve">Social Network API</w:t>
+                                <w:t>Social Network API</w:t>
                               </w:r>
                             </w:p>
                           </w:txbxContent>
                         </wps:txbx>
-                        <wps:bodyPr anchorCtr="0" anchor="ctr" bIns="91425" lIns="91425" spcFirstLastPara="1" rIns="91425" wrap="square" tIns="91425">
+                        <wps:bodyPr spcFirstLastPara="1" wrap="square" lIns="91425" tIns="91425" rIns="91425" bIns="91425" anchor="ctr" anchorCtr="0">
                           <a:noAutofit/>
                         </wps:bodyPr>
                       </wps:wsp>
                       <wps:wsp>
+                        <wps:cNvPr id="11" name="Rounded Rectangle 11"/>
                         <wps:cNvSpPr/>
-                        <wps:cNvPr id="8" name="Shape 8"/>
                         <wps:spPr>
                           <a:xfrm>
                             <a:off x="4489775" y="3669300"/>
@@ -1554,54 +1355,46 @@
                           </a:xfrm>
                           <a:prstGeom prst="roundRect">
                             <a:avLst>
-                              <a:gd fmla="val 16667" name="adj"/>
+                              <a:gd name="adj" fmla="val 16667"/>
                             </a:avLst>
                           </a:prstGeom>
                           <a:solidFill>
                             <a:srgbClr val="CFE2F3"/>
                           </a:solidFill>
-                          <a:ln cap="flat" cmpd="sng" w="9525">
+                          <a:ln w="9525" cap="flat" cmpd="sng">
                             <a:solidFill>
                               <a:srgbClr val="000000"/>
                             </a:solidFill>
                             <a:prstDash val="solid"/>
                             <a:round/>
-                            <a:headEnd len="sm" w="sm" type="none"/>
-                            <a:tailEnd len="sm" w="sm" type="none"/>
+                            <a:headEnd type="none" w="sm" len="sm"/>
+                            <a:tailEnd type="none" w="sm" len="sm"/>
                           </a:ln>
                         </wps:spPr>
                         <wps:txbx>
                           <w:txbxContent>
                             <w:p>
                               <w:pPr>
-                                <w:spacing w:after="0" w:before="0" w:line="240"/>
-                                <w:ind w:left="0" w:right="0" w:firstLine="0"/>
-                                <w:jc w:val="left"/>
+                                <w:spacing w:line="240" w:lineRule="auto"/>
                                 <w:textDirection w:val="btLr"/>
                               </w:pPr>
                               <w:r>
                                 <w:rPr>
-                                  <w:rFonts w:ascii="Arial" w:cs="Arial" w:eastAsia="Arial" w:hAnsi="Arial"/>
-                                  <w:b w:val="0"/>
-                                  <w:i w:val="0"/>
-                                  <w:smallCaps w:val="0"/>
-                                  <w:strike w:val="0"/>
                                   <w:color w:val="000000"/>
                                   <w:sz w:val="18"/>
-                                  <w:vertAlign w:val="baseline"/>
                                 </w:rPr>
-                                <w:t xml:space="preserve">Telecom Data API</w:t>
+                                <w:t>Telecom Data API</w:t>
                               </w:r>
                             </w:p>
                           </w:txbxContent>
                         </wps:txbx>
-                        <wps:bodyPr anchorCtr="0" anchor="ctr" bIns="91425" lIns="91425" spcFirstLastPara="1" rIns="91425" wrap="square" tIns="91425">
+                        <wps:bodyPr spcFirstLastPara="1" wrap="square" lIns="91425" tIns="91425" rIns="91425" bIns="91425" anchor="ctr" anchorCtr="0">
                           <a:noAutofit/>
                         </wps:bodyPr>
                       </wps:wsp>
                       <wps:wsp>
+                        <wps:cNvPr id="12" name="Rounded Rectangle 12"/>
                         <wps:cNvSpPr/>
-                        <wps:cNvPr id="9" name="Shape 9"/>
                         <wps:spPr>
                           <a:xfrm>
                             <a:off x="4489775" y="1046675"/>
@@ -1609,78 +1402,45 @@
                           </a:xfrm>
                           <a:prstGeom prst="roundRect">
                             <a:avLst>
-                              <a:gd fmla="val 16667" name="adj"/>
+                              <a:gd name="adj" fmla="val 16667"/>
                             </a:avLst>
                           </a:prstGeom>
                           <a:solidFill>
                             <a:srgbClr val="CFE2F3"/>
                           </a:solidFill>
-                          <a:ln cap="flat" cmpd="sng" w="9525">
+                          <a:ln w="9525" cap="flat" cmpd="sng">
                             <a:solidFill>
                               <a:srgbClr val="000000"/>
                             </a:solidFill>
                             <a:prstDash val="solid"/>
                             <a:round/>
-                            <a:headEnd len="sm" w="sm" type="none"/>
-                            <a:tailEnd len="sm" w="sm" type="none"/>
+                            <a:headEnd type="none" w="sm" len="sm"/>
+                            <a:tailEnd type="none" w="sm" len="sm"/>
                           </a:ln>
                         </wps:spPr>
                         <wps:txbx>
                           <w:txbxContent>
                             <w:p>
                               <w:pPr>
-                                <w:spacing w:after="0" w:before="0" w:line="240"/>
-                                <w:ind w:left="0" w:right="0" w:firstLine="0"/>
-                                <w:jc w:val="left"/>
+                                <w:spacing w:line="240" w:lineRule="auto"/>
                                 <w:textDirection w:val="btLr"/>
                               </w:pPr>
                               <w:r>
                                 <w:rPr>
-                                  <w:rFonts w:ascii="Arial" w:cs="Arial" w:eastAsia="Arial" w:hAnsi="Arial"/>
-                                  <w:b w:val="0"/>
-                                  <w:i w:val="0"/>
-                                  <w:smallCaps w:val="0"/>
-                                  <w:strike w:val="0"/>
                                   <w:color w:val="000000"/>
                                   <w:sz w:val="18"/>
-                                  <w:vertAlign w:val="baseline"/>
                                 </w:rPr>
-                                <w:t xml:space="preserve">Other </w:t>
-                              </w:r>
-                              <w:r>
-                                <w:rPr>
-                                  <w:rFonts w:ascii="Arial" w:cs="Arial" w:eastAsia="Arial" w:hAnsi="Arial"/>
-                                  <w:b w:val="0"/>
-                                  <w:i w:val="0"/>
-                                  <w:smallCaps w:val="0"/>
-                                  <w:strike w:val="0"/>
-                                  <w:color w:val="000000"/>
-                                  <w:sz w:val="18"/>
-                                  <w:vertAlign w:val="baseline"/>
-                                </w:rPr>
-                                <w:t xml:space="preserve">Governments</w:t>
-                              </w:r>
-                              <w:r>
-                                <w:rPr>
-                                  <w:rFonts w:ascii="Arial" w:cs="Arial" w:eastAsia="Arial" w:hAnsi="Arial"/>
-                                  <w:b w:val="0"/>
-                                  <w:i w:val="0"/>
-                                  <w:smallCaps w:val="0"/>
-                                  <w:strike w:val="0"/>
-                                  <w:color w:val="000000"/>
-                                  <w:sz w:val="18"/>
-                                  <w:vertAlign w:val="baseline"/>
-                                </w:rPr>
-                                <w:t xml:space="preserve"> ID API</w:t>
+                                <w:t>Other Governments ID API</w:t>
                               </w:r>
                             </w:p>
                           </w:txbxContent>
                         </wps:txbx>
-                        <wps:bodyPr anchorCtr="0" anchor="ctr" bIns="91425" lIns="91425" spcFirstLastPara="1" rIns="91425" wrap="square" tIns="91425">
+                        <wps:bodyPr spcFirstLastPara="1" wrap="square" lIns="91425" tIns="91425" rIns="91425" bIns="91425" anchor="ctr" anchorCtr="0">
                           <a:noAutofit/>
                         </wps:bodyPr>
                       </wps:wsp>
                       <wps:wsp>
+                        <wps:cNvPr id="13" name="Straight Arrow Connector 13"/>
                         <wps:cNvCnPr/>
                         <wps:spPr>
                           <a:xfrm rot="10800000">
@@ -1691,21 +1451,20 @@
                             <a:avLst/>
                           </a:prstGeom>
                           <a:noFill/>
-                          <a:ln cap="flat" cmpd="sng" w="9525">
+                          <a:ln w="9525" cap="flat" cmpd="sng">
                             <a:solidFill>
                               <a:srgbClr val="000000"/>
                             </a:solidFill>
                             <a:prstDash val="solid"/>
                             <a:round/>
-                            <a:headEnd len="med" w="med" type="none"/>
-                            <a:tailEnd len="med" w="med" type="stealth"/>
+                            <a:headEnd type="none" w="med" len="med"/>
+                            <a:tailEnd type="stealth" w="med" len="med"/>
                           </a:ln>
                         </wps:spPr>
-                        <wps:bodyPr anchorCtr="0" anchor="ctr" bIns="91425" lIns="91425" spcFirstLastPara="1" rIns="91425" wrap="square" tIns="91425">
-                          <a:noAutofit/>
-                        </wps:bodyPr>
+                        <wps:bodyPr/>
                       </wps:wsp>
                       <wps:wsp>
+                        <wps:cNvPr id="14" name="Straight Arrow Connector 14"/>
                         <wps:cNvCnPr/>
                         <wps:spPr>
                           <a:xfrm>
@@ -1716,21 +1475,20 @@
                             <a:avLst/>
                           </a:prstGeom>
                           <a:noFill/>
-                          <a:ln cap="flat" cmpd="sng" w="9525">
+                          <a:ln w="9525" cap="flat" cmpd="sng">
                             <a:solidFill>
                               <a:srgbClr val="000000"/>
                             </a:solidFill>
                             <a:prstDash val="solid"/>
                             <a:round/>
-                            <a:headEnd len="med" w="med" type="none"/>
-                            <a:tailEnd len="med" w="med" type="stealth"/>
+                            <a:headEnd type="none" w="med" len="med"/>
+                            <a:tailEnd type="stealth" w="med" len="med"/>
                           </a:ln>
                         </wps:spPr>
-                        <wps:bodyPr anchorCtr="0" anchor="ctr" bIns="91425" lIns="91425" spcFirstLastPara="1" rIns="91425" wrap="square" tIns="91425">
-                          <a:noAutofit/>
-                        </wps:bodyPr>
+                        <wps:bodyPr/>
                       </wps:wsp>
                       <wps:wsp>
+                        <wps:cNvPr id="15" name="Straight Arrow Connector 15"/>
                         <wps:cNvCnPr/>
                         <wps:spPr>
                           <a:xfrm>
@@ -1741,24 +1499,23 @@
                             <a:avLst/>
                           </a:prstGeom>
                           <a:noFill/>
-                          <a:ln cap="flat" cmpd="sng" w="9525">
+                          <a:ln w="9525" cap="flat" cmpd="sng">
                             <a:solidFill>
                               <a:srgbClr val="000000"/>
                             </a:solidFill>
                             <a:prstDash val="solid"/>
                             <a:round/>
-                            <a:headEnd len="med" w="med" type="none"/>
-                            <a:tailEnd len="med" w="med" type="stealth"/>
+                            <a:headEnd type="none" w="med" len="med"/>
+                            <a:tailEnd type="stealth" w="med" len="med"/>
                           </a:ln>
                         </wps:spPr>
-                        <wps:bodyPr anchorCtr="0" anchor="ctr" bIns="91425" lIns="91425" spcFirstLastPara="1" rIns="91425" wrap="square" tIns="91425">
-                          <a:noAutofit/>
-                        </wps:bodyPr>
+                        <wps:bodyPr/>
                       </wps:wsp>
                       <wps:wsp>
+                        <wps:cNvPr id="16" name="Straight Arrow Connector 16"/>
                         <wps:cNvCnPr/>
                         <wps:spPr>
-                          <a:xfrm flipH="1" rot="10800000">
+                          <a:xfrm rot="10800000" flipH="1">
                             <a:off x="2421275" y="3127150"/>
                             <a:ext cx="9900" cy="522600"/>
                           </a:xfrm>
@@ -1766,21 +1523,20 @@
                             <a:avLst/>
                           </a:prstGeom>
                           <a:noFill/>
-                          <a:ln cap="flat" cmpd="sng" w="9525">
+                          <a:ln w="9525" cap="flat" cmpd="sng">
                             <a:solidFill>
                               <a:srgbClr val="000000"/>
                             </a:solidFill>
                             <a:prstDash val="solid"/>
                             <a:round/>
-                            <a:headEnd len="med" w="med" type="none"/>
-                            <a:tailEnd len="med" w="med" type="triangle"/>
+                            <a:headEnd type="none" w="med" len="med"/>
+                            <a:tailEnd type="triangle" w="med" len="med"/>
                           </a:ln>
                         </wps:spPr>
-                        <wps:bodyPr anchorCtr="0" anchor="ctr" bIns="91425" lIns="91425" spcFirstLastPara="1" rIns="91425" wrap="square" tIns="91425">
-                          <a:noAutofit/>
-                        </wps:bodyPr>
+                        <wps:bodyPr/>
                       </wps:wsp>
                       <wps:wsp>
+                        <wps:cNvPr id="17" name="Straight Arrow Connector 17"/>
                         <wps:cNvCnPr/>
                         <wps:spPr>
                           <a:xfrm rot="10800000">
@@ -1791,19 +1547,17 @@
                             <a:avLst/>
                           </a:prstGeom>
                           <a:noFill/>
-                          <a:ln cap="flat" cmpd="sng" w="9525">
+                          <a:ln w="9525" cap="flat" cmpd="sng">
                             <a:solidFill>
                               <a:srgbClr val="000000"/>
                             </a:solidFill>
                             <a:prstDash val="solid"/>
                             <a:round/>
-                            <a:headEnd len="med" w="med" type="none"/>
-                            <a:tailEnd len="med" w="med" type="triangle"/>
+                            <a:headEnd type="none" w="med" len="med"/>
+                            <a:tailEnd type="triangle" w="med" len="med"/>
                           </a:ln>
                         </wps:spPr>
-                        <wps:bodyPr anchorCtr="0" anchor="ctr" bIns="91425" lIns="91425" spcFirstLastPara="1" rIns="91425" wrap="square" tIns="91425">
-                          <a:noAutofit/>
-                        </wps:bodyPr>
+                        <wps:bodyPr/>
                       </wps:wsp>
                     </wpg:wgp>
                   </a:graphicData>
@@ -1811,7 +1565,7 @@
               </wp:inline>
             </w:drawing>
           </mc:Choice>
-          <mc:Fallback>
+          <mc:Fallback xmlns:dgm="http://schemas.openxmlformats.org/drawingml/2006/diagram" xmlns:lc="http://schemas.openxmlformats.org/drawingml/2006/lockedCanvas" xmlns:c="http://schemas.openxmlformats.org/drawingml/2006/chart" xmlns:pic="http://schemas.openxmlformats.org/drawingml/2006/picture" xmlns:a="http://schemas.openxmlformats.org/drawingml/2006/main" xmlns:sl="http://schemas.openxmlformats.org/schemaLibrary/2006/main">
             <w:drawing>
               <wp:inline distB="114300" distT="114300" distL="114300" distR="114300">
                 <wp:extent cx="3914775" cy="3190875"/>
@@ -1847,24 +1601,23 @@
           </mc:Fallback>
         </mc:AlternateContent>
       </w:r>
-      <w:r>
-        <w:rPr>
-          <w:rtl w:val="0"/>
-        </w:rPr>
-      </w:r>
     </w:p>
     <w:sectPr>
-      <w:pgSz w:h="15840" w:w="12240" w:orient="portrait"/>
-      <w:pgMar w:bottom="1440" w:top="1440" w:left="1440" w:right="1440" w:header="720" w:footer="720"/>
+      <w:pgSz w:w="12240" w:h="15840"/>
+      <w:pgMar w:top="1440" w:right="1440" w:bottom="1440" w:left="1440" w:header="720" w:footer="720" w:gutter="0"/>
       <w:pgNumType w:start="1"/>
+      <w:cols w:space="720"/>
     </w:sectPr>
   </w:body>
 </w:document>
 </file>
 
 <file path=word/numbering.xml><?xml version="1.0" encoding="utf-8"?>
-<w:numbering xmlns:mc="http://schemas.openxmlformats.org/markup-compatibility/2006" xmlns:o="urn:schemas-microsoft-com:office:office" xmlns:r="http://schemas.openxmlformats.org/officeDocument/2006/relationships" xmlns:m="http://schemas.openxmlformats.org/officeDocument/2006/math" xmlns:v="urn:schemas-microsoft-com:vml" xmlns:wp="http://schemas.openxmlformats.org/drawingml/2006/wordprocessingDrawing" xmlns:w10="urn:schemas-microsoft-com:office:word" xmlns:w="http://schemas.openxmlformats.org/wordprocessingml/2006/main" xmlns:wne="http://schemas.microsoft.com/office/word/2006/wordml" xmlns:sl="http://schemas.openxmlformats.org/schemaLibrary/2006/main" xmlns:a="http://schemas.openxmlformats.org/drawingml/2006/main" xmlns:pic="http://schemas.openxmlformats.org/drawingml/2006/picture" xmlns:c="http://schemas.openxmlformats.org/drawingml/2006/chart" xmlns:lc="http://schemas.openxmlformats.org/drawingml/2006/lockedCanvas" xmlns:dgm="http://schemas.openxmlformats.org/drawingml/2006/diagram" xmlns:wps="http://schemas.microsoft.com/office/word/2010/wordprocessingShape" xmlns:wpg="http://schemas.microsoft.com/office/word/2010/wordprocessingGroup" xmlns:w14="http://schemas.microsoft.com/office/word/2010/wordml" xmlns:w15="http://schemas.microsoft.com/office/word/2012/wordml">
-  <w:abstractNum w:abstractNumId="1">
+<w:numbering xmlns:wpc="http://schemas.microsoft.com/office/word/2010/wordprocessingCanvas" xmlns:cx="http://schemas.microsoft.com/office/drawing/2014/chartex" xmlns:cx1="http://schemas.microsoft.com/office/drawing/2015/9/8/chartex" xmlns:cx2="http://schemas.microsoft.com/office/drawing/2015/10/21/chartex" xmlns:cx3="http://schemas.microsoft.com/office/drawing/2016/5/9/chartex" xmlns:cx4="http://schemas.microsoft.com/office/drawing/2016/5/10/chartex" xmlns:cx5="http://schemas.microsoft.com/office/drawing/2016/5/11/chartex" xmlns:cx6="http://schemas.microsoft.com/office/drawing/2016/5/12/chartex" xmlns:cx7="http://schemas.microsoft.com/office/drawing/2016/5/13/chartex" xmlns:cx8="http://schemas.microsoft.com/office/drawing/2016/5/14/chartex" xmlns:mc="http://schemas.openxmlformats.org/markup-compatibility/2006" xmlns:aink="http://schemas.microsoft.com/office/drawing/2016/ink" xmlns:am3d="http://schemas.microsoft.com/office/drawing/2017/model3d" xmlns:o="urn:schemas-microsoft-com:office:office" xmlns:r="http://schemas.openxmlformats.org/officeDocument/2006/relationships" xmlns:m="http://schemas.openxmlformats.org/officeDocument/2006/math" xmlns:v="urn:schemas-microsoft-com:vml" xmlns:wp14="http://schemas.microsoft.com/office/word/2010/wordprocessingDrawing" xmlns:wp="http://schemas.openxmlformats.org/drawingml/2006/wordprocessingDrawing" xmlns:w10="urn:schemas-microsoft-com:office:word" xmlns:w="http://schemas.openxmlformats.org/wordprocessingml/2006/main" xmlns:w14="http://schemas.microsoft.com/office/word/2010/wordml" xmlns:w15="http://schemas.microsoft.com/office/word/2012/wordml" xmlns:w16cex="http://schemas.microsoft.com/office/word/2018/wordml/cex" xmlns:w16cid="http://schemas.microsoft.com/office/word/2016/wordml/cid" xmlns:w16="http://schemas.microsoft.com/office/word/2018/wordml" xmlns:w16se="http://schemas.microsoft.com/office/word/2015/wordml/symex" xmlns:wpg="http://schemas.microsoft.com/office/word/2010/wordprocessingGroup" xmlns:wpi="http://schemas.microsoft.com/office/word/2010/wordprocessingInk" xmlns:wne="http://schemas.microsoft.com/office/word/2006/wordml" xmlns:wps="http://schemas.microsoft.com/office/word/2010/wordprocessingShape" mc:Ignorable="w14 w15 w16se w16cid w16 w16cex wp14">
+  <w:abstractNum w:abstractNumId="0" w15:restartNumberingAfterBreak="0">
+    <w:nsid w:val="15BD3592"/>
+    <w:multiLevelType w:val="multilevel"/>
+    <w:tmpl w:val="AAD8B1FC"/>
     <w:lvl w:ilvl="0">
       <w:start w:val="1"/>
       <w:numFmt w:val="decimal"/>
@@ -1975,20 +1728,20 @@
     </w:lvl>
   </w:abstractNum>
   <w:num w:numId="1">
-    <w:abstractNumId w:val="1"/>
+    <w:abstractNumId w:val="0"/>
   </w:num>
 </w:numbering>
 </file>
 
 <file path=word/styles.xml><?xml version="1.0" encoding="utf-8"?>
-<w:styles xmlns:mc="http://schemas.openxmlformats.org/markup-compatibility/2006" xmlns:o="urn:schemas-microsoft-com:office:office" xmlns:r="http://schemas.openxmlformats.org/officeDocument/2006/relationships" xmlns:m="http://schemas.openxmlformats.org/officeDocument/2006/math" xmlns:v="urn:schemas-microsoft-com:vml" xmlns:wp="http://schemas.openxmlformats.org/drawingml/2006/wordprocessingDrawing" xmlns:w10="urn:schemas-microsoft-com:office:word" xmlns:w="http://schemas.openxmlformats.org/wordprocessingml/2006/main" xmlns:wne="http://schemas.microsoft.com/office/word/2006/wordml" xmlns:sl="http://schemas.openxmlformats.org/schemaLibrary/2006/main" xmlns:a="http://schemas.openxmlformats.org/drawingml/2006/main" xmlns:pic="http://schemas.openxmlformats.org/drawingml/2006/picture" xmlns:c="http://schemas.openxmlformats.org/drawingml/2006/chart" xmlns:lc="http://schemas.openxmlformats.org/drawingml/2006/lockedCanvas" xmlns:dgm="http://schemas.openxmlformats.org/drawingml/2006/diagram" xmlns:wps="http://schemas.microsoft.com/office/word/2010/wordprocessingShape" xmlns:wpg="http://schemas.microsoft.com/office/word/2010/wordprocessingGroup" xmlns:w14="http://schemas.microsoft.com/office/word/2010/wordml" xmlns:w15="http://schemas.microsoft.com/office/word/2012/wordml">
+<w:styles xmlns:mc="http://schemas.openxmlformats.org/markup-compatibility/2006" xmlns:r="http://schemas.openxmlformats.org/officeDocument/2006/relationships" xmlns:w="http://schemas.openxmlformats.org/wordprocessingml/2006/main" xmlns:w14="http://schemas.microsoft.com/office/word/2010/wordml" xmlns:w15="http://schemas.microsoft.com/office/word/2012/wordml" xmlns:w16cex="http://schemas.microsoft.com/office/word/2018/wordml/cex" xmlns:w16cid="http://schemas.microsoft.com/office/word/2016/wordml/cid" xmlns:w16="http://schemas.microsoft.com/office/word/2018/wordml" xmlns:w16se="http://schemas.microsoft.com/office/word/2015/wordml/symex" mc:Ignorable="w14 w15 w16se w16cid w16 w16cex">
   <w:docDefaults>
     <w:rPrDefault>
       <w:rPr>
-        <w:rFonts w:ascii="Arial" w:cs="Arial" w:eastAsia="Arial" w:hAnsi="Arial"/>
+        <w:rFonts w:ascii="Arial" w:eastAsia="Arial" w:hAnsi="Arial" w:cs="Arial"/>
         <w:sz w:val="22"/>
         <w:szCs w:val="22"/>
-        <w:lang w:val="en"/>
+        <w:lang w:val="en" w:eastAsia="en-GB" w:bidi="ar-SA"/>
       </w:rPr>
     </w:rPrDefault>
     <w:pPrDefault>
@@ -1997,20 +1750,399 @@
       </w:pPr>
     </w:pPrDefault>
   </w:docDefaults>
-  <w:style w:type="paragraph" w:styleId="Normal" w:default="1">
-    <w:name w:val="normal"/>
-  </w:style>
-  <w:style w:type="table" w:styleId="TableNormal" w:default="1">
-    <w:name w:val="Table Normal"/>
+  <w:latentStyles w:defLockedState="0" w:defUIPriority="99" w:defSemiHidden="0" w:defUnhideWhenUsed="0" w:defQFormat="0" w:count="376">
+    <w:lsdException w:name="Normal" w:uiPriority="0" w:qFormat="1"/>
+    <w:lsdException w:name="heading 1" w:uiPriority="9" w:qFormat="1"/>
+    <w:lsdException w:name="heading 2" w:semiHidden="1" w:uiPriority="9" w:unhideWhenUsed="1" w:qFormat="1"/>
+    <w:lsdException w:name="heading 3" w:semiHidden="1" w:uiPriority="9" w:unhideWhenUsed="1" w:qFormat="1"/>
+    <w:lsdException w:name="heading 4" w:semiHidden="1" w:uiPriority="9" w:unhideWhenUsed="1" w:qFormat="1"/>
+    <w:lsdException w:name="heading 5" w:semiHidden="1" w:uiPriority="9" w:unhideWhenUsed="1" w:qFormat="1"/>
+    <w:lsdException w:name="heading 6" w:semiHidden="1" w:uiPriority="9" w:unhideWhenUsed="1" w:qFormat="1"/>
+    <w:lsdException w:name="heading 7" w:semiHidden="1" w:uiPriority="9" w:unhideWhenUsed="1" w:qFormat="1"/>
+    <w:lsdException w:name="heading 8" w:semiHidden="1" w:uiPriority="9" w:unhideWhenUsed="1" w:qFormat="1"/>
+    <w:lsdException w:name="heading 9" w:semiHidden="1" w:uiPriority="9" w:unhideWhenUsed="1" w:qFormat="1"/>
+    <w:lsdException w:name="index 1" w:semiHidden="1" w:unhideWhenUsed="1"/>
+    <w:lsdException w:name="index 2" w:semiHidden="1" w:unhideWhenUsed="1"/>
+    <w:lsdException w:name="index 3" w:semiHidden="1" w:unhideWhenUsed="1"/>
+    <w:lsdException w:name="index 4" w:semiHidden="1" w:unhideWhenUsed="1"/>
+    <w:lsdException w:name="index 5" w:semiHidden="1" w:unhideWhenUsed="1"/>
+    <w:lsdException w:name="index 6" w:semiHidden="1" w:unhideWhenUsed="1"/>
+    <w:lsdException w:name="index 7" w:semiHidden="1" w:unhideWhenUsed="1"/>
+    <w:lsdException w:name="index 8" w:semiHidden="1" w:unhideWhenUsed="1"/>
+    <w:lsdException w:name="index 9" w:semiHidden="1" w:unhideWhenUsed="1"/>
+    <w:lsdException w:name="toc 1" w:semiHidden="1" w:uiPriority="39" w:unhideWhenUsed="1"/>
+    <w:lsdException w:name="toc 2" w:semiHidden="1" w:uiPriority="39" w:unhideWhenUsed="1"/>
+    <w:lsdException w:name="toc 3" w:semiHidden="1" w:uiPriority="39" w:unhideWhenUsed="1"/>
+    <w:lsdException w:name="toc 4" w:semiHidden="1" w:uiPriority="39" w:unhideWhenUsed="1"/>
+    <w:lsdException w:name="toc 5" w:semiHidden="1" w:uiPriority="39" w:unhideWhenUsed="1"/>
+    <w:lsdException w:name="toc 6" w:semiHidden="1" w:uiPriority="39" w:unhideWhenUsed="1"/>
+    <w:lsdException w:name="toc 7" w:semiHidden="1" w:uiPriority="39" w:unhideWhenUsed="1"/>
+    <w:lsdException w:name="toc 8" w:semiHidden="1" w:uiPriority="39" w:unhideWhenUsed="1"/>
+    <w:lsdException w:name="toc 9" w:semiHidden="1" w:uiPriority="39" w:unhideWhenUsed="1"/>
+    <w:lsdException w:name="Normal Indent" w:semiHidden="1" w:unhideWhenUsed="1"/>
+    <w:lsdException w:name="footnote text" w:semiHidden="1" w:unhideWhenUsed="1"/>
+    <w:lsdException w:name="annotation text" w:semiHidden="1" w:unhideWhenUsed="1"/>
+    <w:lsdException w:name="header" w:semiHidden="1" w:unhideWhenUsed="1"/>
+    <w:lsdException w:name="footer" w:semiHidden="1" w:unhideWhenUsed="1"/>
+    <w:lsdException w:name="index heading" w:semiHidden="1" w:unhideWhenUsed="1"/>
+    <w:lsdException w:name="caption" w:semiHidden="1" w:uiPriority="35" w:unhideWhenUsed="1" w:qFormat="1"/>
+    <w:lsdException w:name="table of figures" w:semiHidden="1" w:unhideWhenUsed="1"/>
+    <w:lsdException w:name="envelope address" w:semiHidden="1" w:unhideWhenUsed="1"/>
+    <w:lsdException w:name="envelope return" w:semiHidden="1" w:unhideWhenUsed="1"/>
+    <w:lsdException w:name="footnote reference" w:semiHidden="1" w:unhideWhenUsed="1"/>
+    <w:lsdException w:name="annotation reference" w:semiHidden="1" w:unhideWhenUsed="1"/>
+    <w:lsdException w:name="line number" w:semiHidden="1" w:unhideWhenUsed="1"/>
+    <w:lsdException w:name="page number" w:semiHidden="1" w:unhideWhenUsed="1"/>
+    <w:lsdException w:name="endnote reference" w:semiHidden="1" w:unhideWhenUsed="1"/>
+    <w:lsdException w:name="endnote text" w:semiHidden="1" w:unhideWhenUsed="1"/>
+    <w:lsdException w:name="table of authorities" w:semiHidden="1" w:unhideWhenUsed="1"/>
+    <w:lsdException w:name="macro" w:semiHidden="1" w:unhideWhenUsed="1"/>
+    <w:lsdException w:name="toa heading" w:semiHidden="1" w:unhideWhenUsed="1"/>
+    <w:lsdException w:name="List" w:semiHidden="1" w:unhideWhenUsed="1"/>
+    <w:lsdException w:name="List Bullet" w:semiHidden="1" w:unhideWhenUsed="1"/>
+    <w:lsdException w:name="List Number" w:semiHidden="1" w:unhideWhenUsed="1"/>
+    <w:lsdException w:name="List 2" w:semiHidden="1" w:unhideWhenUsed="1"/>
+    <w:lsdException w:name="List 3" w:semiHidden="1" w:unhideWhenUsed="1"/>
+    <w:lsdException w:name="List 4" w:semiHidden="1" w:unhideWhenUsed="1"/>
+    <w:lsdException w:name="List 5" w:semiHidden="1" w:unhideWhenUsed="1"/>
+    <w:lsdException w:name="List Bullet 2" w:semiHidden="1" w:unhideWhenUsed="1"/>
+    <w:lsdException w:name="List Bullet 3" w:semiHidden="1" w:unhideWhenUsed="1"/>
+    <w:lsdException w:name="List Bullet 4" w:semiHidden="1" w:unhideWhenUsed="1"/>
+    <w:lsdException w:name="List Bullet 5" w:semiHidden="1" w:unhideWhenUsed="1"/>
+    <w:lsdException w:name="List Number 2" w:semiHidden="1" w:unhideWhenUsed="1"/>
+    <w:lsdException w:name="List Number 3" w:semiHidden="1" w:unhideWhenUsed="1"/>
+    <w:lsdException w:name="List Number 4" w:semiHidden="1" w:unhideWhenUsed="1"/>
+    <w:lsdException w:name="List Number 5" w:semiHidden="1" w:unhideWhenUsed="1"/>
+    <w:lsdException w:name="Title" w:uiPriority="10" w:qFormat="1"/>
+    <w:lsdException w:name="Closing" w:semiHidden="1" w:unhideWhenUsed="1"/>
+    <w:lsdException w:name="Signature" w:semiHidden="1" w:unhideWhenUsed="1"/>
+    <w:lsdException w:name="Default Paragraph Font" w:semiHidden="1" w:uiPriority="1" w:unhideWhenUsed="1"/>
+    <w:lsdException w:name="Body Text" w:semiHidden="1" w:unhideWhenUsed="1"/>
+    <w:lsdException w:name="Body Text Indent" w:semiHidden="1" w:unhideWhenUsed="1"/>
+    <w:lsdException w:name="List Continue" w:semiHidden="1" w:unhideWhenUsed="1"/>
+    <w:lsdException w:name="List Continue 2" w:semiHidden="1" w:unhideWhenUsed="1"/>
+    <w:lsdException w:name="List Continue 3" w:semiHidden="1" w:unhideWhenUsed="1"/>
+    <w:lsdException w:name="List Continue 4" w:semiHidden="1" w:unhideWhenUsed="1"/>
+    <w:lsdException w:name="List Continue 5" w:semiHidden="1" w:unhideWhenUsed="1"/>
+    <w:lsdException w:name="Message Header" w:semiHidden="1" w:unhideWhenUsed="1"/>
+    <w:lsdException w:name="Subtitle" w:uiPriority="11" w:qFormat="1"/>
+    <w:lsdException w:name="Salutation" w:semiHidden="1" w:unhideWhenUsed="1"/>
+    <w:lsdException w:name="Date" w:semiHidden="1" w:unhideWhenUsed="1"/>
+    <w:lsdException w:name="Body Text First Indent" w:semiHidden="1" w:unhideWhenUsed="1"/>
+    <w:lsdException w:name="Body Text First Indent 2" w:semiHidden="1" w:unhideWhenUsed="1"/>
+    <w:lsdException w:name="Note Heading" w:semiHidden="1" w:unhideWhenUsed="1"/>
+    <w:lsdException w:name="Body Text 2" w:semiHidden="1" w:unhideWhenUsed="1"/>
+    <w:lsdException w:name="Body Text 3" w:semiHidden="1" w:unhideWhenUsed="1"/>
+    <w:lsdException w:name="Body Text Indent 2" w:semiHidden="1" w:unhideWhenUsed="1"/>
+    <w:lsdException w:name="Body Text Indent 3" w:semiHidden="1" w:unhideWhenUsed="1"/>
+    <w:lsdException w:name="Block Text" w:semiHidden="1" w:unhideWhenUsed="1"/>
+    <w:lsdException w:name="Hyperlink" w:semiHidden="1" w:unhideWhenUsed="1"/>
+    <w:lsdException w:name="FollowedHyperlink" w:semiHidden="1" w:unhideWhenUsed="1"/>
+    <w:lsdException w:name="Strong" w:uiPriority="22" w:qFormat="1"/>
+    <w:lsdException w:name="Emphasis" w:uiPriority="20" w:qFormat="1"/>
+    <w:lsdException w:name="Document Map" w:semiHidden="1" w:unhideWhenUsed="1"/>
+    <w:lsdException w:name="Plain Text" w:semiHidden="1" w:unhideWhenUsed="1"/>
+    <w:lsdException w:name="E-mail Signature" w:semiHidden="1" w:unhideWhenUsed="1"/>
+    <w:lsdException w:name="HTML Top of Form" w:semiHidden="1" w:unhideWhenUsed="1"/>
+    <w:lsdException w:name="HTML Bottom of Form" w:semiHidden="1" w:unhideWhenUsed="1"/>
+    <w:lsdException w:name="Normal (Web)" w:semiHidden="1" w:unhideWhenUsed="1"/>
+    <w:lsdException w:name="HTML Acronym" w:semiHidden="1" w:unhideWhenUsed="1"/>
+    <w:lsdException w:name="HTML Address" w:semiHidden="1" w:unhideWhenUsed="1"/>
+    <w:lsdException w:name="HTML Cite" w:semiHidden="1" w:unhideWhenUsed="1"/>
+    <w:lsdException w:name="HTML Code" w:semiHidden="1" w:unhideWhenUsed="1"/>
+    <w:lsdException w:name="HTML Definition" w:semiHidden="1" w:unhideWhenUsed="1"/>
+    <w:lsdException w:name="HTML Keyboard" w:semiHidden="1" w:unhideWhenUsed="1"/>
+    <w:lsdException w:name="HTML Preformatted" w:semiHidden="1" w:unhideWhenUsed="1"/>
+    <w:lsdException w:name="HTML Sample" w:semiHidden="1" w:unhideWhenUsed="1"/>
+    <w:lsdException w:name="HTML Typewriter" w:semiHidden="1" w:unhideWhenUsed="1"/>
+    <w:lsdException w:name="HTML Variable" w:semiHidden="1" w:unhideWhenUsed="1"/>
+    <w:lsdException w:name="Normal Table" w:semiHidden="1" w:unhideWhenUsed="1"/>
+    <w:lsdException w:name="annotation subject" w:semiHidden="1" w:unhideWhenUsed="1"/>
+    <w:lsdException w:name="No List" w:semiHidden="1" w:unhideWhenUsed="1"/>
+    <w:lsdException w:name="Outline List 1" w:semiHidden="1" w:unhideWhenUsed="1"/>
+    <w:lsdException w:name="Outline List 2" w:semiHidden="1" w:unhideWhenUsed="1"/>
+    <w:lsdException w:name="Outline List 3" w:semiHidden="1" w:unhideWhenUsed="1"/>
+    <w:lsdException w:name="Table Simple 1" w:semiHidden="1" w:unhideWhenUsed="1"/>
+    <w:lsdException w:name="Table Simple 2" w:semiHidden="1" w:unhideWhenUsed="1"/>
+    <w:lsdException w:name="Table Simple 3" w:semiHidden="1" w:unhideWhenUsed="1"/>
+    <w:lsdException w:name="Table Classic 1" w:semiHidden="1" w:unhideWhenUsed="1"/>
+    <w:lsdException w:name="Table Classic 2" w:semiHidden="1" w:unhideWhenUsed="1"/>
+    <w:lsdException w:name="Table Classic 3" w:semiHidden="1" w:unhideWhenUsed="1"/>
+    <w:lsdException w:name="Table Classic 4" w:semiHidden="1" w:unhideWhenUsed="1"/>
+    <w:lsdException w:name="Table Colorful 1" w:semiHidden="1" w:unhideWhenUsed="1"/>
+    <w:lsdException w:name="Table Colorful 2" w:semiHidden="1" w:unhideWhenUsed="1"/>
+    <w:lsdException w:name="Table Colorful 3" w:semiHidden="1" w:unhideWhenUsed="1"/>
+    <w:lsdException w:name="Table Columns 1" w:semiHidden="1" w:unhideWhenUsed="1"/>
+    <w:lsdException w:name="Table Columns 2" w:semiHidden="1" w:unhideWhenUsed="1"/>
+    <w:lsdException w:name="Table Columns 3" w:semiHidden="1" w:unhideWhenUsed="1"/>
+    <w:lsdException w:name="Table Columns 4" w:semiHidden="1" w:unhideWhenUsed="1"/>
+    <w:lsdException w:name="Table Columns 5" w:semiHidden="1" w:unhideWhenUsed="1"/>
+    <w:lsdException w:name="Table Grid 1" w:semiHidden="1" w:unhideWhenUsed="1"/>
+    <w:lsdException w:name="Table Grid 2" w:semiHidden="1" w:unhideWhenUsed="1"/>
+    <w:lsdException w:name="Table Grid 3" w:semiHidden="1" w:unhideWhenUsed="1"/>
+    <w:lsdException w:name="Table Grid 4" w:semiHidden="1" w:unhideWhenUsed="1"/>
+    <w:lsdException w:name="Table Grid 5" w:semiHidden="1" w:unhideWhenUsed="1"/>
+    <w:lsdException w:name="Table Grid 6" w:semiHidden="1" w:unhideWhenUsed="1"/>
+    <w:lsdException w:name="Table Grid 7" w:semiHidden="1" w:unhideWhenUsed="1"/>
+    <w:lsdException w:name="Table Grid 8" w:semiHidden="1" w:unhideWhenUsed="1"/>
+    <w:lsdException w:name="Table List 1" w:semiHidden="1" w:unhideWhenUsed="1"/>
+    <w:lsdException w:name="Table List 2" w:semiHidden="1" w:unhideWhenUsed="1"/>
+    <w:lsdException w:name="Table List 3" w:semiHidden="1" w:unhideWhenUsed="1"/>
+    <w:lsdException w:name="Table List 4" w:semiHidden="1" w:unhideWhenUsed="1"/>
+    <w:lsdException w:name="Table List 5" w:semiHidden="1" w:unhideWhenUsed="1"/>
+    <w:lsdException w:name="Table List 6" w:semiHidden="1" w:unhideWhenUsed="1"/>
+    <w:lsdException w:name="Table List 7" w:semiHidden="1" w:unhideWhenUsed="1"/>
+    <w:lsdException w:name="Table List 8" w:semiHidden="1" w:unhideWhenUsed="1"/>
+    <w:lsdException w:name="Table 3D effects 1" w:semiHidden="1" w:unhideWhenUsed="1"/>
+    <w:lsdException w:name="Table 3D effects 2" w:semiHidden="1" w:unhideWhenUsed="1"/>
+    <w:lsdException w:name="Table 3D effects 3" w:semiHidden="1" w:unhideWhenUsed="1"/>
+    <w:lsdException w:name="Table Contemporary" w:semiHidden="1" w:unhideWhenUsed="1"/>
+    <w:lsdException w:name="Table Elegant" w:semiHidden="1" w:unhideWhenUsed="1"/>
+    <w:lsdException w:name="Table Professional" w:semiHidden="1" w:unhideWhenUsed="1"/>
+    <w:lsdException w:name="Table Subtle 1" w:semiHidden="1" w:unhideWhenUsed="1"/>
+    <w:lsdException w:name="Table Subtle 2" w:semiHidden="1" w:unhideWhenUsed="1"/>
+    <w:lsdException w:name="Table Web 1" w:semiHidden="1" w:unhideWhenUsed="1"/>
+    <w:lsdException w:name="Table Web 2" w:semiHidden="1" w:unhideWhenUsed="1"/>
+    <w:lsdException w:name="Table Web 3" w:semiHidden="1" w:unhideWhenUsed="1"/>
+    <w:lsdException w:name="Balloon Text" w:semiHidden="1" w:unhideWhenUsed="1"/>
+    <w:lsdException w:name="Table Grid" w:uiPriority="39"/>
+    <w:lsdException w:name="Table Theme" w:semiHidden="1" w:unhideWhenUsed="1"/>
+    <w:lsdException w:name="Placeholder Text" w:semiHidden="1"/>
+    <w:lsdException w:name="No Spacing" w:uiPriority="1" w:qFormat="1"/>
+    <w:lsdException w:name="Light Shading" w:uiPriority="60"/>
+    <w:lsdException w:name="Light List" w:uiPriority="61"/>
+    <w:lsdException w:name="Light Grid" w:uiPriority="62"/>
+    <w:lsdException w:name="Medium Shading 1" w:uiPriority="63"/>
+    <w:lsdException w:name="Medium Shading 2" w:uiPriority="64"/>
+    <w:lsdException w:name="Medium List 1" w:uiPriority="65"/>
+    <w:lsdException w:name="Medium List 2" w:uiPriority="66"/>
+    <w:lsdException w:name="Medium Grid 1" w:uiPriority="67"/>
+    <w:lsdException w:name="Medium Grid 2" w:uiPriority="68"/>
+    <w:lsdException w:name="Medium Grid 3" w:uiPriority="69"/>
+    <w:lsdException w:name="Dark List" w:uiPriority="70"/>
+    <w:lsdException w:name="Colorful Shading" w:uiPriority="71"/>
+    <w:lsdException w:name="Colorful List" w:uiPriority="72"/>
+    <w:lsdException w:name="Colorful Grid" w:uiPriority="73"/>
+    <w:lsdException w:name="Light Shading Accent 1" w:uiPriority="60"/>
+    <w:lsdException w:name="Light List Accent 1" w:uiPriority="61"/>
+    <w:lsdException w:name="Light Grid Accent 1" w:uiPriority="62"/>
+    <w:lsdException w:name="Medium Shading 1 Accent 1" w:uiPriority="63"/>
+    <w:lsdException w:name="Medium Shading 2 Accent 1" w:uiPriority="64"/>
+    <w:lsdException w:name="Medium List 1 Accent 1" w:uiPriority="65"/>
+    <w:lsdException w:name="Revision" w:semiHidden="1"/>
+    <w:lsdException w:name="List Paragraph" w:uiPriority="34" w:qFormat="1"/>
+    <w:lsdException w:name="Quote" w:uiPriority="29" w:qFormat="1"/>
+    <w:lsdException w:name="Intense Quote" w:uiPriority="30" w:qFormat="1"/>
+    <w:lsdException w:name="Medium List 2 Accent 1" w:uiPriority="66"/>
+    <w:lsdException w:name="Medium Grid 1 Accent 1" w:uiPriority="67"/>
+    <w:lsdException w:name="Medium Grid 2 Accent 1" w:uiPriority="68"/>
+    <w:lsdException w:name="Medium Grid 3 Accent 1" w:uiPriority="69"/>
+    <w:lsdException w:name="Dark List Accent 1" w:uiPriority="70"/>
+    <w:lsdException w:name="Colorful Shading Accent 1" w:uiPriority="71"/>
+    <w:lsdException w:name="Colorful List Accent 1" w:uiPriority="72"/>
+    <w:lsdException w:name="Colorful Grid Accent 1" w:uiPriority="73"/>
+    <w:lsdException w:name="Light Shading Accent 2" w:uiPriority="60"/>
+    <w:lsdException w:name="Light List Accent 2" w:uiPriority="61"/>
+    <w:lsdException w:name="Light Grid Accent 2" w:uiPriority="62"/>
+    <w:lsdException w:name="Medium Shading 1 Accent 2" w:uiPriority="63"/>
+    <w:lsdException w:name="Medium Shading 2 Accent 2" w:uiPriority="64"/>
+    <w:lsdException w:name="Medium List 1 Accent 2" w:uiPriority="65"/>
+    <w:lsdException w:name="Medium List 2 Accent 2" w:uiPriority="66"/>
+    <w:lsdException w:name="Medium Grid 1 Accent 2" w:uiPriority="67"/>
+    <w:lsdException w:name="Medium Grid 2 Accent 2" w:uiPriority="68"/>
+    <w:lsdException w:name="Medium Grid 3 Accent 2" w:uiPriority="69"/>
+    <w:lsdException w:name="Dark List Accent 2" w:uiPriority="70"/>
+    <w:lsdException w:name="Colorful Shading Accent 2" w:uiPriority="71"/>
+    <w:lsdException w:name="Colorful List Accent 2" w:uiPriority="72"/>
+    <w:lsdException w:name="Colorful Grid Accent 2" w:uiPriority="73"/>
+    <w:lsdException w:name="Light Shading Accent 3" w:uiPriority="60"/>
+    <w:lsdException w:name="Light List Accent 3" w:uiPriority="61"/>
+    <w:lsdException w:name="Light Grid Accent 3" w:uiPriority="62"/>
+    <w:lsdException w:name="Medium Shading 1 Accent 3" w:uiPriority="63"/>
+    <w:lsdException w:name="Medium Shading 2 Accent 3" w:uiPriority="64"/>
+    <w:lsdException w:name="Medium List 1 Accent 3" w:uiPriority="65"/>
+    <w:lsdException w:name="Medium List 2 Accent 3" w:uiPriority="66"/>
+    <w:lsdException w:name="Medium Grid 1 Accent 3" w:uiPriority="67"/>
+    <w:lsdException w:name="Medium Grid 2 Accent 3" w:uiPriority="68"/>
+    <w:lsdException w:name="Medium Grid 3 Accent 3" w:uiPriority="69"/>
+    <w:lsdException w:name="Dark List Accent 3" w:uiPriority="70"/>
+    <w:lsdException w:name="Colorful Shading Accent 3" w:uiPriority="71"/>
+    <w:lsdException w:name="Colorful List Accent 3" w:uiPriority="72"/>
+    <w:lsdException w:name="Colorful Grid Accent 3" w:uiPriority="73"/>
+    <w:lsdException w:name="Light Shading Accent 4" w:uiPriority="60"/>
+    <w:lsdException w:name="Light List Accent 4" w:uiPriority="61"/>
+    <w:lsdException w:name="Light Grid Accent 4" w:uiPriority="62"/>
+    <w:lsdException w:name="Medium Shading 1 Accent 4" w:uiPriority="63"/>
+    <w:lsdException w:name="Medium Shading 2 Accent 4" w:uiPriority="64"/>
+    <w:lsdException w:name="Medium List 1 Accent 4" w:uiPriority="65"/>
+    <w:lsdException w:name="Medium List 2 Accent 4" w:uiPriority="66"/>
+    <w:lsdException w:name="Medium Grid 1 Accent 4" w:uiPriority="67"/>
+    <w:lsdException w:name="Medium Grid 2 Accent 4" w:uiPriority="68"/>
+    <w:lsdException w:name="Medium Grid 3 Accent 4" w:uiPriority="69"/>
+    <w:lsdException w:name="Dark List Accent 4" w:uiPriority="70"/>
+    <w:lsdException w:name="Colorful Shading Accent 4" w:uiPriority="71"/>
+    <w:lsdException w:name="Colorful List Accent 4" w:uiPriority="72"/>
+    <w:lsdException w:name="Colorful Grid Accent 4" w:uiPriority="73"/>
+    <w:lsdException w:name="Light Shading Accent 5" w:uiPriority="60"/>
+    <w:lsdException w:name="Light List Accent 5" w:uiPriority="61"/>
+    <w:lsdException w:name="Light Grid Accent 5" w:uiPriority="62"/>
+    <w:lsdException w:name="Medium Shading 1 Accent 5" w:uiPriority="63"/>
+    <w:lsdException w:name="Medium Shading 2 Accent 5" w:uiPriority="64"/>
+    <w:lsdException w:name="Medium List 1 Accent 5" w:uiPriority="65"/>
+    <w:lsdException w:name="Medium List 2 Accent 5" w:uiPriority="66"/>
+    <w:lsdException w:name="Medium Grid 1 Accent 5" w:uiPriority="67"/>
+    <w:lsdException w:name="Medium Grid 2 Accent 5" w:uiPriority="68"/>
+    <w:lsdException w:name="Medium Grid 3 Accent 5" w:uiPriority="69"/>
+    <w:lsdException w:name="Dark List Accent 5" w:uiPriority="70"/>
+    <w:lsdException w:name="Colorful Shading Accent 5" w:uiPriority="71"/>
+    <w:lsdException w:name="Colorful List Accent 5" w:uiPriority="72"/>
+    <w:lsdException w:name="Colorful Grid Accent 5" w:uiPriority="73"/>
+    <w:lsdException w:name="Light Shading Accent 6" w:uiPriority="60"/>
+    <w:lsdException w:name="Light List Accent 6" w:uiPriority="61"/>
+    <w:lsdException w:name="Light Grid Accent 6" w:uiPriority="62"/>
+    <w:lsdException w:name="Medium Shading 1 Accent 6" w:uiPriority="63"/>
+    <w:lsdException w:name="Medium Shading 2 Accent 6" w:uiPriority="64"/>
+    <w:lsdException w:name="Medium List 1 Accent 6" w:uiPriority="65"/>
+    <w:lsdException w:name="Medium List 2 Accent 6" w:uiPriority="66"/>
+    <w:lsdException w:name="Medium Grid 1 Accent 6" w:uiPriority="67"/>
+    <w:lsdException w:name="Medium Grid 2 Accent 6" w:uiPriority="68"/>
+    <w:lsdException w:name="Medium Grid 3 Accent 6" w:uiPriority="69"/>
+    <w:lsdException w:name="Dark List Accent 6" w:uiPriority="70"/>
+    <w:lsdException w:name="Colorful Shading Accent 6" w:uiPriority="71"/>
+    <w:lsdException w:name="Colorful List Accent 6" w:uiPriority="72"/>
+    <w:lsdException w:name="Colorful Grid Accent 6" w:uiPriority="73"/>
+    <w:lsdException w:name="Subtle Emphasis" w:uiPriority="19" w:qFormat="1"/>
+    <w:lsdException w:name="Intense Emphasis" w:uiPriority="21" w:qFormat="1"/>
+    <w:lsdException w:name="Subtle Reference" w:uiPriority="31" w:qFormat="1"/>
+    <w:lsdException w:name="Intense Reference" w:uiPriority="32" w:qFormat="1"/>
+    <w:lsdException w:name="Book Title" w:uiPriority="33" w:qFormat="1"/>
+    <w:lsdException w:name="Bibliography" w:semiHidden="1" w:uiPriority="37" w:unhideWhenUsed="1"/>
+    <w:lsdException w:name="TOC Heading" w:semiHidden="1" w:uiPriority="39" w:unhideWhenUsed="1" w:qFormat="1"/>
+    <w:lsdException w:name="Plain Table 1" w:uiPriority="41"/>
+    <w:lsdException w:name="Plain Table 2" w:uiPriority="42"/>
+    <w:lsdException w:name="Plain Table 3" w:uiPriority="43"/>
+    <w:lsdException w:name="Plain Table 4" w:uiPriority="44"/>
+    <w:lsdException w:name="Plain Table 5" w:uiPriority="45"/>
+    <w:lsdException w:name="Grid Table Light" w:uiPriority="40"/>
+    <w:lsdException w:name="Grid Table 1 Light" w:uiPriority="46"/>
+    <w:lsdException w:name="Grid Table 2" w:uiPriority="47"/>
+    <w:lsdException w:name="Grid Table 3" w:uiPriority="48"/>
+    <w:lsdException w:name="Grid Table 4" w:uiPriority="49"/>
+    <w:lsdException w:name="Grid Table 5 Dark" w:uiPriority="50"/>
+    <w:lsdException w:name="Grid Table 6 Colorful" w:uiPriority="51"/>
+    <w:lsdException w:name="Grid Table 7 Colorful" w:uiPriority="52"/>
+    <w:lsdException w:name="Grid Table 1 Light Accent 1" w:uiPriority="46"/>
+    <w:lsdException w:name="Grid Table 2 Accent 1" w:uiPriority="47"/>
+    <w:lsdException w:name="Grid Table 3 Accent 1" w:uiPriority="48"/>
+    <w:lsdException w:name="Grid Table 4 Accent 1" w:uiPriority="49"/>
+    <w:lsdException w:name="Grid Table 5 Dark Accent 1" w:uiPriority="50"/>
+    <w:lsdException w:name="Grid Table 6 Colorful Accent 1" w:uiPriority="51"/>
+    <w:lsdException w:name="Grid Table 7 Colorful Accent 1" w:uiPriority="52"/>
+    <w:lsdException w:name="Grid Table 1 Light Accent 2" w:uiPriority="46"/>
+    <w:lsdException w:name="Grid Table 2 Accent 2" w:uiPriority="47"/>
+    <w:lsdException w:name="Grid Table 3 Accent 2" w:uiPriority="48"/>
+    <w:lsdException w:name="Grid Table 4 Accent 2" w:uiPriority="49"/>
+    <w:lsdException w:name="Grid Table 5 Dark Accent 2" w:uiPriority="50"/>
+    <w:lsdException w:name="Grid Table 6 Colorful Accent 2" w:uiPriority="51"/>
+    <w:lsdException w:name="Grid Table 7 Colorful Accent 2" w:uiPriority="52"/>
+    <w:lsdException w:name="Grid Table 1 Light Accent 3" w:uiPriority="46"/>
+    <w:lsdException w:name="Grid Table 2 Accent 3" w:uiPriority="47"/>
+    <w:lsdException w:name="Grid Table 3 Accent 3" w:uiPriority="48"/>
+    <w:lsdException w:name="Grid Table 4 Accent 3" w:uiPriority="49"/>
+    <w:lsdException w:name="Grid Table 5 Dark Accent 3" w:uiPriority="50"/>
+    <w:lsdException w:name="Grid Table 6 Colorful Accent 3" w:uiPriority="51"/>
+    <w:lsdException w:name="Grid Table 7 Colorful Accent 3" w:uiPriority="52"/>
+    <w:lsdException w:name="Grid Table 1 Light Accent 4" w:uiPriority="46"/>
+    <w:lsdException w:name="Grid Table 2 Accent 4" w:uiPriority="47"/>
+    <w:lsdException w:name="Grid Table 3 Accent 4" w:uiPriority="48"/>
+    <w:lsdException w:name="Grid Table 4 Accent 4" w:uiPriority="49"/>
+    <w:lsdException w:name="Grid Table 5 Dark Accent 4" w:uiPriority="50"/>
+    <w:lsdException w:name="Grid Table 6 Colorful Accent 4" w:uiPriority="51"/>
+    <w:lsdException w:name="Grid Table 7 Colorful Accent 4" w:uiPriority="52"/>
+    <w:lsdException w:name="Grid Table 1 Light Accent 5" w:uiPriority="46"/>
+    <w:lsdException w:name="Grid Table 2 Accent 5" w:uiPriority="47"/>
+    <w:lsdException w:name="Grid Table 3 Accent 5" w:uiPriority="48"/>
+    <w:lsdException w:name="Grid Table 4 Accent 5" w:uiPriority="49"/>
+    <w:lsdException w:name="Grid Table 5 Dark Accent 5" w:uiPriority="50"/>
+    <w:lsdException w:name="Grid Table 6 Colorful Accent 5" w:uiPriority="51"/>
+    <w:lsdException w:name="Grid Table 7 Colorful Accent 5" w:uiPriority="52"/>
+    <w:lsdException w:name="Grid Table 1 Light Accent 6" w:uiPriority="46"/>
+    <w:lsdException w:name="Grid Table 2 Accent 6" w:uiPriority="47"/>
+    <w:lsdException w:name="Grid Table 3 Accent 6" w:uiPriority="48"/>
+    <w:lsdException w:name="Grid Table 4 Accent 6" w:uiPriority="49"/>
+    <w:lsdException w:name="Grid Table 5 Dark Accent 6" w:uiPriority="50"/>
+    <w:lsdException w:name="Grid Table 6 Colorful Accent 6" w:uiPriority="51"/>
+    <w:lsdException w:name="Grid Table 7 Colorful Accent 6" w:uiPriority="52"/>
+    <w:lsdException w:name="List Table 1 Light" w:uiPriority="46"/>
+    <w:lsdException w:name="List Table 2" w:uiPriority="47"/>
+    <w:lsdException w:name="List Table 3" w:uiPriority="48"/>
+    <w:lsdException w:name="List Table 4" w:uiPriority="49"/>
+    <w:lsdException w:name="List Table 5 Dark" w:uiPriority="50"/>
+    <w:lsdException w:name="List Table 6 Colorful" w:uiPriority="51"/>
+    <w:lsdException w:name="List Table 7 Colorful" w:uiPriority="52"/>
+    <w:lsdException w:name="List Table 1 Light Accent 1" w:uiPriority="46"/>
+    <w:lsdException w:name="List Table 2 Accent 1" w:uiPriority="47"/>
+    <w:lsdException w:name="List Table 3 Accent 1" w:uiPriority="48"/>
+    <w:lsdException w:name="List Table 4 Accent 1" w:uiPriority="49"/>
+    <w:lsdException w:name="List Table 5 Dark Accent 1" w:uiPriority="50"/>
+    <w:lsdException w:name="List Table 6 Colorful Accent 1" w:uiPriority="51"/>
+    <w:lsdException w:name="List Table 7 Colorful Accent 1" w:uiPriority="52"/>
+    <w:lsdException w:name="List Table 1 Light Accent 2" w:uiPriority="46"/>
+    <w:lsdException w:name="List Table 2 Accent 2" w:uiPriority="47"/>
+    <w:lsdException w:name="List Table 3 Accent 2" w:uiPriority="48"/>
+    <w:lsdException w:name="List Table 4 Accent 2" w:uiPriority="49"/>
+    <w:lsdException w:name="List Table 5 Dark Accent 2" w:uiPriority="50"/>
+    <w:lsdException w:name="List Table 6 Colorful Accent 2" w:uiPriority="51"/>
+    <w:lsdException w:name="List Table 7 Colorful Accent 2" w:uiPriority="52"/>
+    <w:lsdException w:name="List Table 1 Light Accent 3" w:uiPriority="46"/>
+    <w:lsdException w:name="List Table 2 Accent 3" w:uiPriority="47"/>
+    <w:lsdException w:name="List Table 3 Accent 3" w:uiPriority="48"/>
+    <w:lsdException w:name="List Table 4 Accent 3" w:uiPriority="49"/>
+    <w:lsdException w:name="List Table 5 Dark Accent 3" w:uiPriority="50"/>
+    <w:lsdException w:name="List Table 6 Colorful Accent 3" w:uiPriority="51"/>
+    <w:lsdException w:name="List Table 7 Colorful Accent 3" w:uiPriority="52"/>
+    <w:lsdException w:name="List Table 1 Light Accent 4" w:uiPriority="46"/>
+    <w:lsdException w:name="List Table 2 Accent 4" w:uiPriority="47"/>
+    <w:lsdException w:name="List Table 3 Accent 4" w:uiPriority="48"/>
+    <w:lsdException w:name="List Table 4 Accent 4" w:uiPriority="49"/>
+    <w:lsdException w:name="List Table 5 Dark Accent 4" w:uiPriority="50"/>
+    <w:lsdException w:name="List Table 6 Colorful Accent 4" w:uiPriority="51"/>
+    <w:lsdException w:name="List Table 7 Colorful Accent 4" w:uiPriority="52"/>
+    <w:lsdException w:name="List Table 1 Light Accent 5" w:uiPriority="46"/>
+    <w:lsdException w:name="List Table 2 Accent 5" w:uiPriority="47"/>
+    <w:lsdException w:name="List Table 3 Accent 5" w:uiPriority="48"/>
+    <w:lsdException w:name="List Table 4 Accent 5" w:uiPriority="49"/>
+    <w:lsdException w:name="List Table 5 Dark Accent 5" w:uiPriority="50"/>
+    <w:lsdException w:name="List Table 6 Colorful Accent 5" w:uiPriority="51"/>
+    <w:lsdException w:name="List Table 7 Colorful Accent 5" w:uiPriority="52"/>
+    <w:lsdException w:name="List Table 1 Light Accent 6" w:uiPriority="46"/>
+    <w:lsdException w:name="List Table 2 Accent 6" w:uiPriority="47"/>
+    <w:lsdException w:name="List Table 3 Accent 6" w:uiPriority="48"/>
+    <w:lsdException w:name="List Table 4 Accent 6" w:uiPriority="49"/>
+    <w:lsdException w:name="List Table 5 Dark Accent 6" w:uiPriority="50"/>
+    <w:lsdException w:name="List Table 6 Colorful Accent 6" w:uiPriority="51"/>
+    <w:lsdException w:name="List Table 7 Colorful Accent 6" w:uiPriority="52"/>
+    <w:lsdException w:name="Mention" w:semiHidden="1" w:unhideWhenUsed="1"/>
+    <w:lsdException w:name="Smart Hyperlink" w:semiHidden="1" w:unhideWhenUsed="1"/>
+    <w:lsdException w:name="Hashtag" w:semiHidden="1" w:unhideWhenUsed="1"/>
+    <w:lsdException w:name="Unresolved Mention" w:semiHidden="1" w:unhideWhenUsed="1"/>
+    <w:lsdException w:name="Smart Link" w:semiHidden="1" w:unhideWhenUsed="1"/>
+  </w:latentStyles>
+  <w:style w:type="paragraph" w:default="1" w:styleId="Normal">
+    <w:name w:val="Normal"/>
+    <w:qFormat/>
   </w:style>
   <w:style w:type="paragraph" w:styleId="Heading1">
     <w:name w:val="heading 1"/>
     <w:basedOn w:val="Normal"/>
     <w:next w:val="Normal"/>
+    <w:uiPriority w:val="9"/>
+    <w:qFormat/>
     <w:pPr>
-      <w:keepNext w:val="1"/>
-      <w:keepLines w:val="1"/>
-      <w:spacing w:after="120" w:before="400" w:lineRule="auto"/>
+      <w:keepNext/>
+      <w:keepLines/>
+      <w:spacing w:before="400" w:after="120"/>
+      <w:outlineLvl w:val="0"/>
     </w:pPr>
     <w:rPr>
       <w:sz w:val="40"/>
@@ -2021,13 +2153,17 @@
     <w:name w:val="heading 2"/>
     <w:basedOn w:val="Normal"/>
     <w:next w:val="Normal"/>
+    <w:uiPriority w:val="9"/>
+    <w:semiHidden/>
+    <w:unhideWhenUsed/>
+    <w:qFormat/>
     <w:pPr>
-      <w:keepNext w:val="1"/>
-      <w:keepLines w:val="1"/>
-      <w:spacing w:after="120" w:before="360" w:lineRule="auto"/>
+      <w:keepNext/>
+      <w:keepLines/>
+      <w:spacing w:before="360" w:after="120"/>
+      <w:outlineLvl w:val="1"/>
     </w:pPr>
     <w:rPr>
-      <w:b w:val="0"/>
       <w:sz w:val="32"/>
       <w:szCs w:val="32"/>
     </w:rPr>
@@ -2036,13 +2172,17 @@
     <w:name w:val="heading 3"/>
     <w:basedOn w:val="Normal"/>
     <w:next w:val="Normal"/>
+    <w:uiPriority w:val="9"/>
+    <w:semiHidden/>
+    <w:unhideWhenUsed/>
+    <w:qFormat/>
     <w:pPr>
-      <w:keepNext w:val="1"/>
-      <w:keepLines w:val="1"/>
-      <w:spacing w:after="80" w:before="320" w:lineRule="auto"/>
+      <w:keepNext/>
+      <w:keepLines/>
+      <w:spacing w:before="320" w:after="80"/>
+      <w:outlineLvl w:val="2"/>
     </w:pPr>
     <w:rPr>
-      <w:b w:val="0"/>
       <w:color w:val="434343"/>
       <w:sz w:val="28"/>
       <w:szCs w:val="28"/>
@@ -2052,10 +2192,15 @@
     <w:name w:val="heading 4"/>
     <w:basedOn w:val="Normal"/>
     <w:next w:val="Normal"/>
+    <w:uiPriority w:val="9"/>
+    <w:semiHidden/>
+    <w:unhideWhenUsed/>
+    <w:qFormat/>
     <w:pPr>
-      <w:keepNext w:val="1"/>
-      <w:keepLines w:val="1"/>
-      <w:spacing w:after="80" w:before="280" w:lineRule="auto"/>
+      <w:keepNext/>
+      <w:keepLines/>
+      <w:spacing w:before="280" w:after="80"/>
+      <w:outlineLvl w:val="3"/>
     </w:pPr>
     <w:rPr>
       <w:color w:val="666666"/>
@@ -2067,41 +2212,76 @@
     <w:name w:val="heading 5"/>
     <w:basedOn w:val="Normal"/>
     <w:next w:val="Normal"/>
+    <w:uiPriority w:val="9"/>
+    <w:semiHidden/>
+    <w:unhideWhenUsed/>
+    <w:qFormat/>
     <w:pPr>
-      <w:keepNext w:val="1"/>
-      <w:keepLines w:val="1"/>
-      <w:spacing w:after="80" w:before="240" w:lineRule="auto"/>
+      <w:keepNext/>
+      <w:keepLines/>
+      <w:spacing w:before="240" w:after="80"/>
+      <w:outlineLvl w:val="4"/>
     </w:pPr>
     <w:rPr>
       <w:color w:val="666666"/>
-      <w:sz w:val="22"/>
-      <w:szCs w:val="22"/>
     </w:rPr>
   </w:style>
   <w:style w:type="paragraph" w:styleId="Heading6">
     <w:name w:val="heading 6"/>
     <w:basedOn w:val="Normal"/>
     <w:next w:val="Normal"/>
+    <w:uiPriority w:val="9"/>
+    <w:semiHidden/>
+    <w:unhideWhenUsed/>
+    <w:qFormat/>
     <w:pPr>
-      <w:keepNext w:val="1"/>
-      <w:keepLines w:val="1"/>
-      <w:spacing w:after="80" w:before="240" w:lineRule="auto"/>
+      <w:keepNext/>
+      <w:keepLines/>
+      <w:spacing w:before="240" w:after="80"/>
+      <w:outlineLvl w:val="5"/>
     </w:pPr>
     <w:rPr>
-      <w:i w:val="1"/>
+      <w:i/>
       <w:color w:val="666666"/>
-      <w:sz w:val="22"/>
-      <w:szCs w:val="22"/>
     </w:rPr>
+  </w:style>
+  <w:style w:type="character" w:default="1" w:styleId="DefaultParagraphFont">
+    <w:name w:val="Default Paragraph Font"/>
+    <w:uiPriority w:val="1"/>
+    <w:semiHidden/>
+    <w:unhideWhenUsed/>
+  </w:style>
+  <w:style w:type="table" w:default="1" w:styleId="TableNormal">
+    <w:name w:val="Normal Table"/>
+    <w:uiPriority w:val="99"/>
+    <w:semiHidden/>
+    <w:unhideWhenUsed/>
+    <w:tblPr>
+      <w:tblInd w:w="0" w:type="dxa"/>
+      <w:tblCellMar>
+        <w:top w:w="0" w:type="dxa"/>
+        <w:left w:w="108" w:type="dxa"/>
+        <w:bottom w:w="0" w:type="dxa"/>
+        <w:right w:w="108" w:type="dxa"/>
+      </w:tblCellMar>
+    </w:tblPr>
+  </w:style>
+  <w:style w:type="numbering" w:default="1" w:styleId="NoList">
+    <w:name w:val="No List"/>
+    <w:uiPriority w:val="99"/>
+    <w:semiHidden/>
+    <w:unhideWhenUsed/>
   </w:style>
   <w:style w:type="paragraph" w:styleId="Title">
     <w:name w:val="Title"/>
     <w:basedOn w:val="Normal"/>
     <w:next w:val="Normal"/>
+    <w:uiPriority w:val="10"/>
+    <w:qFormat/>
     <w:pPr>
-      <w:keepNext w:val="1"/>
-      <w:keepLines w:val="1"/>
-      <w:spacing w:after="60" w:before="0" w:lineRule="auto"/>
+      <w:keepNext/>
+      <w:keepLines/>
+      <w:spacing w:after="60"/>
     </w:pPr>
     <w:rPr>
       <w:sz w:val="52"/>
@@ -2112,17 +2292,40 @@
     <w:name w:val="Subtitle"/>
     <w:basedOn w:val="Normal"/>
     <w:next w:val="Normal"/>
+    <w:uiPriority w:val="11"/>
+    <w:qFormat/>
     <w:pPr>
-      <w:keepNext w:val="1"/>
-      <w:keepLines w:val="1"/>
-      <w:spacing w:after="320" w:before="0" w:lineRule="auto"/>
+      <w:keepNext/>
+      <w:keepLines/>
+      <w:spacing w:after="320"/>
     </w:pPr>
     <w:rPr>
-      <w:rFonts w:ascii="Arial" w:cs="Arial" w:eastAsia="Arial" w:hAnsi="Arial"/>
-      <w:i w:val="0"/>
       <w:color w:val="666666"/>
       <w:sz w:val="30"/>
       <w:szCs w:val="30"/>
+    </w:rPr>
+  </w:style>
+  <w:style w:type="character" w:styleId="Hyperlink">
+    <w:name w:val="Hyperlink"/>
+    <w:basedOn w:val="DefaultParagraphFont"/>
+    <w:uiPriority w:val="99"/>
+    <w:unhideWhenUsed/>
+    <w:rsid w:val="00E4593D"/>
+    <w:rPr>
+      <w:color w:val="0000FF" w:themeColor="hyperlink"/>
+      <w:u w:val="single"/>
+    </w:rPr>
+  </w:style>
+  <w:style w:type="character" w:styleId="UnresolvedMention">
+    <w:name w:val="Unresolved Mention"/>
+    <w:basedOn w:val="DefaultParagraphFont"/>
+    <w:uiPriority w:val="99"/>
+    <w:semiHidden/>
+    <w:unhideWhenUsed/>
+    <w:rsid w:val="00E4593D"/>
+    <w:rPr>
+      <w:color w:val="605E5C"/>
+      <w:shd w:val="clear" w:color="auto" w:fill="E1DFDD"/>
     </w:rPr>
   </w:style>
 </w:styles>

</xml_diff>